<commit_message>
RE: AEP-DTAC- STM documents - Priority 1.2 as of 13-Apr-2020 request for review
For RBT_download_song_daily, the value in CUSTOMER_NUMBER column is MSISDN, privacy column marked in STM and added in ISD
</commit_message>
<xml_diff>
--- a/DTAC_RBT_Interface Requirement Specifications_v1.0.docx
+++ b/DTAC_RBT_Interface Requirement Specifications_v1.0.docx
@@ -353,6 +353,8 @@
             <w:t>Table of Contents</w:t>
           </w:r>
         </w:p>
+        <w:bookmarkStart w:id="4" w:name="_GoBack"/>
+        <w:bookmarkEnd w:id="4"/>
         <w:p>
           <w:pPr>
             <w:pStyle w:val="TOC1"/>
@@ -374,7 +376,7 @@
           <w:r>
             <w:fldChar w:fldCharType="separate"/>
           </w:r>
-          <w:hyperlink w:anchor="_Toc37687238" w:history="1">
+          <w:hyperlink w:anchor="_Toc38007750" w:history="1">
             <w:r>
               <w:rPr>
                 <w:rStyle w:val="Hyperlink"/>
@@ -419,7 +421,7 @@
                 <w:noProof/>
                 <w:webHidden/>
               </w:rPr>
-              <w:instrText xml:space="preserve"> PAGEREF _Toc37687238 \h </w:instrText>
+              <w:instrText xml:space="preserve"> PAGEREF _Toc38007750 \h </w:instrText>
             </w:r>
             <w:r>
               <w:rPr>
@@ -461,7 +463,7 @@
               <w:noProof/>
             </w:rPr>
           </w:pPr>
-          <w:hyperlink w:anchor="_Toc37687239" w:history="1">
+          <w:hyperlink w:anchor="_Toc38007751" w:history="1">
             <w:r>
               <w:rPr>
                 <w:rStyle w:val="Hyperlink"/>
@@ -490,7 +492,7 @@
                 <w:noProof/>
                 <w:webHidden/>
               </w:rPr>
-              <w:instrText xml:space="preserve"> PAGEREF _Toc37687239 \h </w:instrText>
+              <w:instrText xml:space="preserve"> PAGEREF _Toc38007751 \h </w:instrText>
             </w:r>
             <w:r>
               <w:rPr>
@@ -532,7 +534,7 @@
               <w:noProof/>
             </w:rPr>
           </w:pPr>
-          <w:hyperlink w:anchor="_Toc37687240" w:history="1">
+          <w:hyperlink w:anchor="_Toc38007752" w:history="1">
             <w:r>
               <w:rPr>
                 <w:rStyle w:val="Hyperlink"/>
@@ -561,7 +563,7 @@
                 <w:noProof/>
                 <w:webHidden/>
               </w:rPr>
-              <w:instrText xml:space="preserve"> PAGEREF _Toc37687240 \h </w:instrText>
+              <w:instrText xml:space="preserve"> PAGEREF _Toc38007752 \h </w:instrText>
             </w:r>
             <w:r>
               <w:rPr>
@@ -603,7 +605,7 @@
               <w:noProof/>
             </w:rPr>
           </w:pPr>
-          <w:hyperlink w:anchor="_Toc37687241" w:history="1">
+          <w:hyperlink w:anchor="_Toc38007753" w:history="1">
             <w:r>
               <w:rPr>
                 <w:rStyle w:val="Hyperlink"/>
@@ -630,7 +632,7 @@
                 <w:noProof/>
                 <w:webHidden/>
               </w:rPr>
-              <w:instrText xml:space="preserve"> PAGEREF _Toc37687241 \h </w:instrText>
+              <w:instrText xml:space="preserve"> PAGEREF _Toc38007753 \h </w:instrText>
             </w:r>
             <w:r>
               <w:rPr>
@@ -672,7 +674,7 @@
               <w:noProof/>
             </w:rPr>
           </w:pPr>
-          <w:hyperlink w:anchor="_Toc37687242" w:history="1">
+          <w:hyperlink w:anchor="_Toc38007754" w:history="1">
             <w:r>
               <w:rPr>
                 <w:rStyle w:val="Hyperlink"/>
@@ -699,7 +701,7 @@
                 <w:noProof/>
                 <w:webHidden/>
               </w:rPr>
-              <w:instrText xml:space="preserve"> PAGEREF _Toc37687242 \h </w:instrText>
+              <w:instrText xml:space="preserve"> PAGEREF _Toc38007754 \h </w:instrText>
             </w:r>
             <w:r>
               <w:rPr>
@@ -742,7 +744,7 @@
               <w:noProof/>
             </w:rPr>
           </w:pPr>
-          <w:hyperlink w:anchor="_Toc37687243" w:history="1">
+          <w:hyperlink w:anchor="_Toc38007755" w:history="1">
             <w:r>
               <w:rPr>
                 <w:rStyle w:val="Hyperlink"/>
@@ -787,7 +789,7 @@
                 <w:noProof/>
                 <w:webHidden/>
               </w:rPr>
-              <w:instrText xml:space="preserve"> PAGEREF _Toc37687243 \h </w:instrText>
+              <w:instrText xml:space="preserve"> PAGEREF _Toc38007755 \h </w:instrText>
             </w:r>
             <w:r>
               <w:rPr>
@@ -830,7 +832,7 @@
               <w:noProof/>
             </w:rPr>
           </w:pPr>
-          <w:hyperlink w:anchor="_Toc37687244" w:history="1">
+          <w:hyperlink w:anchor="_Toc38007756" w:history="1">
             <w:r>
               <w:rPr>
                 <w:rStyle w:val="Hyperlink"/>
@@ -875,7 +877,7 @@
                 <w:noProof/>
                 <w:webHidden/>
               </w:rPr>
-              <w:instrText xml:space="preserve"> PAGEREF _Toc37687244 \h </w:instrText>
+              <w:instrText xml:space="preserve"> PAGEREF _Toc38007756 \h </w:instrText>
             </w:r>
             <w:r>
               <w:rPr>
@@ -917,7 +919,7 @@
               <w:noProof/>
             </w:rPr>
           </w:pPr>
-          <w:hyperlink w:anchor="_Toc37687245" w:history="1">
+          <w:hyperlink w:anchor="_Toc38007757" w:history="1">
             <w:r>
               <w:rPr>
                 <w:rStyle w:val="Hyperlink"/>
@@ -945,7 +947,7 @@
                 <w:noProof/>
                 <w:webHidden/>
               </w:rPr>
-              <w:instrText xml:space="preserve"> PAGEREF _Toc37687245 \h </w:instrText>
+              <w:instrText xml:space="preserve"> PAGEREF _Toc38007757 \h </w:instrText>
             </w:r>
             <w:r>
               <w:rPr>
@@ -988,7 +990,7 @@
               <w:noProof/>
             </w:rPr>
           </w:pPr>
-          <w:hyperlink w:anchor="_Toc37687246" w:history="1">
+          <w:hyperlink w:anchor="_Toc38007758" w:history="1">
             <w:r>
               <w:rPr>
                 <w:rStyle w:val="Hyperlink"/>
@@ -1031,7 +1033,7 @@
                 <w:noProof/>
                 <w:webHidden/>
               </w:rPr>
-              <w:instrText xml:space="preserve"> PAGEREF _Toc37687246 \h </w:instrText>
+              <w:instrText xml:space="preserve"> PAGEREF _Toc38007758 \h </w:instrText>
             </w:r>
             <w:r>
               <w:rPr>
@@ -1074,7 +1076,7 @@
               <w:noProof/>
             </w:rPr>
           </w:pPr>
-          <w:hyperlink w:anchor="_Toc37687252" w:history="1">
+          <w:hyperlink w:anchor="_Toc38007764" w:history="1">
             <w:r>
               <w:rPr>
                 <w:rStyle w:val="Hyperlink"/>
@@ -1117,7 +1119,7 @@
                 <w:noProof/>
                 <w:webHidden/>
               </w:rPr>
-              <w:instrText xml:space="preserve"> PAGEREF _Toc37687252 \h </w:instrText>
+              <w:instrText xml:space="preserve"> PAGEREF _Toc38007764 \h </w:instrText>
             </w:r>
             <w:r>
               <w:rPr>
@@ -1160,7 +1162,7 @@
               <w:noProof/>
             </w:rPr>
           </w:pPr>
-          <w:hyperlink w:anchor="_Toc37687253" w:history="1">
+          <w:hyperlink w:anchor="_Toc38007765" w:history="1">
             <w:r>
               <w:rPr>
                 <w:rStyle w:val="Hyperlink"/>
@@ -1203,7 +1205,7 @@
                 <w:noProof/>
                 <w:webHidden/>
               </w:rPr>
-              <w:instrText xml:space="preserve"> PAGEREF _Toc37687253 \h </w:instrText>
+              <w:instrText xml:space="preserve"> PAGEREF _Toc38007765 \h </w:instrText>
             </w:r>
             <w:r>
               <w:rPr>
@@ -1246,7 +1248,7 @@
               <w:noProof/>
             </w:rPr>
           </w:pPr>
-          <w:hyperlink w:anchor="_Toc37687254" w:history="1">
+          <w:hyperlink w:anchor="_Toc38007766" w:history="1">
             <w:r>
               <w:rPr>
                 <w:rStyle w:val="Hyperlink"/>
@@ -1289,7 +1291,7 @@
                 <w:noProof/>
                 <w:webHidden/>
               </w:rPr>
-              <w:instrText xml:space="preserve"> PAGEREF _Toc37687254 \h </w:instrText>
+              <w:instrText xml:space="preserve"> PAGEREF _Toc38007766 \h </w:instrText>
             </w:r>
             <w:r>
               <w:rPr>
@@ -1332,7 +1334,7 @@
               <w:noProof/>
             </w:rPr>
           </w:pPr>
-          <w:hyperlink w:anchor="_Toc37687255" w:history="1">
+          <w:hyperlink w:anchor="_Toc38007767" w:history="1">
             <w:r>
               <w:rPr>
                 <w:rStyle w:val="Hyperlink"/>
@@ -1375,7 +1377,7 @@
                 <w:noProof/>
                 <w:webHidden/>
               </w:rPr>
-              <w:instrText xml:space="preserve"> PAGEREF _Toc37687255 \h </w:instrText>
+              <w:instrText xml:space="preserve"> PAGEREF _Toc38007767 \h </w:instrText>
             </w:r>
             <w:r>
               <w:rPr>
@@ -1418,7 +1420,7 @@
               <w:noProof/>
             </w:rPr>
           </w:pPr>
-          <w:hyperlink w:anchor="_Toc37687256" w:history="1">
+          <w:hyperlink w:anchor="_Toc38007768" w:history="1">
             <w:r>
               <w:rPr>
                 <w:rStyle w:val="Hyperlink"/>
@@ -1463,7 +1465,7 @@
                 <w:noProof/>
                 <w:webHidden/>
               </w:rPr>
-              <w:instrText xml:space="preserve"> PAGEREF _Toc37687256 \h </w:instrText>
+              <w:instrText xml:space="preserve"> PAGEREF _Toc38007768 \h </w:instrText>
             </w:r>
             <w:r>
               <w:rPr>
@@ -1505,7 +1507,7 @@
               <w:noProof/>
             </w:rPr>
           </w:pPr>
-          <w:hyperlink w:anchor="_Toc37687257" w:history="1">
+          <w:hyperlink w:anchor="_Toc38007769" w:history="1">
             <w:r>
               <w:rPr>
                 <w:rStyle w:val="Hyperlink"/>
@@ -1533,7 +1535,7 @@
                 <w:noProof/>
                 <w:webHidden/>
               </w:rPr>
-              <w:instrText xml:space="preserve"> PAGEREF _Toc37687257 \h </w:instrText>
+              <w:instrText xml:space="preserve"> PAGEREF _Toc38007769 \h </w:instrText>
             </w:r>
             <w:r>
               <w:rPr>
@@ -1575,7 +1577,7 @@
               <w:noProof/>
             </w:rPr>
           </w:pPr>
-          <w:hyperlink w:anchor="_Toc37687258" w:history="1">
+          <w:hyperlink w:anchor="_Toc38007770" w:history="1">
             <w:r>
               <w:rPr>
                 <w:rStyle w:val="Hyperlink"/>
@@ -1603,7 +1605,7 @@
                 <w:noProof/>
                 <w:webHidden/>
               </w:rPr>
-              <w:instrText xml:space="preserve"> PAGEREF _Toc37687258 \h </w:instrText>
+              <w:instrText xml:space="preserve"> PAGEREF _Toc38007770 \h </w:instrText>
             </w:r>
             <w:r>
               <w:rPr>
@@ -1645,7 +1647,7 @@
               <w:noProof/>
             </w:rPr>
           </w:pPr>
-          <w:hyperlink w:anchor="_Toc37687259" w:history="1">
+          <w:hyperlink w:anchor="_Toc38007771" w:history="1">
             <w:r>
               <w:rPr>
                 <w:rStyle w:val="Hyperlink"/>
@@ -1673,7 +1675,7 @@
                 <w:noProof/>
                 <w:webHidden/>
               </w:rPr>
-              <w:instrText xml:space="preserve"> PAGEREF _Toc37687259 \h </w:instrText>
+              <w:instrText xml:space="preserve"> PAGEREF _Toc38007771 \h </w:instrText>
             </w:r>
             <w:r>
               <w:rPr>
@@ -1715,7 +1717,7 @@
               <w:noProof/>
             </w:rPr>
           </w:pPr>
-          <w:hyperlink w:anchor="_Toc37687260" w:history="1">
+          <w:hyperlink w:anchor="_Toc38007772" w:history="1">
             <w:r>
               <w:rPr>
                 <w:rStyle w:val="Hyperlink"/>
@@ -1743,7 +1745,7 @@
                 <w:noProof/>
                 <w:webHidden/>
               </w:rPr>
-              <w:instrText xml:space="preserve"> PAGEREF _Toc37687260 \h </w:instrText>
+              <w:instrText xml:space="preserve"> PAGEREF _Toc38007772 \h </w:instrText>
             </w:r>
             <w:r>
               <w:rPr>
@@ -1785,7 +1787,7 @@
               <w:noProof/>
             </w:rPr>
           </w:pPr>
-          <w:hyperlink w:anchor="_Toc37687261" w:history="1">
+          <w:hyperlink w:anchor="_Toc38007773" w:history="1">
             <w:r>
               <w:rPr>
                 <w:rStyle w:val="Hyperlink"/>
@@ -1813,7 +1815,7 @@
                 <w:noProof/>
                 <w:webHidden/>
               </w:rPr>
-              <w:instrText xml:space="preserve"> PAGEREF _Toc37687261 \h </w:instrText>
+              <w:instrText xml:space="preserve"> PAGEREF _Toc38007773 \h </w:instrText>
             </w:r>
             <w:r>
               <w:rPr>
@@ -1855,7 +1857,7 @@
               <w:noProof/>
             </w:rPr>
           </w:pPr>
-          <w:hyperlink w:anchor="_Toc37687262" w:history="1">
+          <w:hyperlink w:anchor="_Toc38007774" w:history="1">
             <w:r>
               <w:rPr>
                 <w:rStyle w:val="Hyperlink"/>
@@ -1883,7 +1885,7 @@
                 <w:noProof/>
                 <w:webHidden/>
               </w:rPr>
-              <w:instrText xml:space="preserve"> PAGEREF _Toc37687262 \h </w:instrText>
+              <w:instrText xml:space="preserve"> PAGEREF _Toc38007774 \h </w:instrText>
             </w:r>
             <w:r>
               <w:rPr>
@@ -1925,7 +1927,7 @@
               <w:noProof/>
             </w:rPr>
           </w:pPr>
-          <w:hyperlink w:anchor="_Toc37687263" w:history="1">
+          <w:hyperlink w:anchor="_Toc38007775" w:history="1">
             <w:r>
               <w:rPr>
                 <w:rStyle w:val="Hyperlink"/>
@@ -1953,7 +1955,7 @@
                 <w:noProof/>
                 <w:webHidden/>
               </w:rPr>
-              <w:instrText xml:space="preserve"> PAGEREF _Toc37687263 \h </w:instrText>
+              <w:instrText xml:space="preserve"> PAGEREF _Toc38007775 \h </w:instrText>
             </w:r>
             <w:r>
               <w:rPr>
@@ -1995,7 +1997,7 @@
               <w:noProof/>
             </w:rPr>
           </w:pPr>
-          <w:hyperlink w:anchor="_Toc37687264" w:history="1">
+          <w:hyperlink w:anchor="_Toc38007776" w:history="1">
             <w:r>
               <w:rPr>
                 <w:rStyle w:val="Hyperlink"/>
@@ -2023,7 +2025,7 @@
                 <w:noProof/>
                 <w:webHidden/>
               </w:rPr>
-              <w:instrText xml:space="preserve"> PAGEREF _Toc37687264 \h </w:instrText>
+              <w:instrText xml:space="preserve"> PAGEREF _Toc38007776 \h </w:instrText>
             </w:r>
             <w:r>
               <w:rPr>
@@ -2065,7 +2067,7 @@
               <w:noProof/>
             </w:rPr>
           </w:pPr>
-          <w:hyperlink w:anchor="_Toc37687265" w:history="1">
+          <w:hyperlink w:anchor="_Toc38007777" w:history="1">
             <w:r>
               <w:rPr>
                 <w:rStyle w:val="Hyperlink"/>
@@ -2093,7 +2095,7 @@
                 <w:noProof/>
                 <w:webHidden/>
               </w:rPr>
-              <w:instrText xml:space="preserve"> PAGEREF _Toc37687265 \h </w:instrText>
+              <w:instrText xml:space="preserve"> PAGEREF _Toc38007777 \h </w:instrText>
             </w:r>
             <w:r>
               <w:rPr>
@@ -2135,7 +2137,7 @@
               <w:noProof/>
             </w:rPr>
           </w:pPr>
-          <w:hyperlink w:anchor="_Toc37687266" w:history="1">
+          <w:hyperlink w:anchor="_Toc38007778" w:history="1">
             <w:r>
               <w:rPr>
                 <w:rStyle w:val="Hyperlink"/>
@@ -2163,7 +2165,7 @@
                 <w:noProof/>
                 <w:webHidden/>
               </w:rPr>
-              <w:instrText xml:space="preserve"> PAGEREF _Toc37687266 \h </w:instrText>
+              <w:instrText xml:space="preserve"> PAGEREF _Toc38007778 \h </w:instrText>
             </w:r>
             <w:r>
               <w:rPr>
@@ -2205,7 +2207,7 @@
               <w:noProof/>
             </w:rPr>
           </w:pPr>
-          <w:hyperlink w:anchor="_Toc37687267" w:history="1">
+          <w:hyperlink w:anchor="_Toc38007779" w:history="1">
             <w:r>
               <w:rPr>
                 <w:rStyle w:val="Hyperlink"/>
@@ -2233,7 +2235,7 @@
                 <w:noProof/>
                 <w:webHidden/>
               </w:rPr>
-              <w:instrText xml:space="preserve"> PAGEREF _Toc37687267 \h </w:instrText>
+              <w:instrText xml:space="preserve"> PAGEREF _Toc38007779 \h </w:instrText>
             </w:r>
             <w:r>
               <w:rPr>
@@ -2275,7 +2277,7 @@
               <w:noProof/>
             </w:rPr>
           </w:pPr>
-          <w:hyperlink w:anchor="_Toc37687268" w:history="1">
+          <w:hyperlink w:anchor="_Toc38007780" w:history="1">
             <w:r>
               <w:rPr>
                 <w:rStyle w:val="Hyperlink"/>
@@ -2303,7 +2305,7 @@
                 <w:noProof/>
                 <w:webHidden/>
               </w:rPr>
-              <w:instrText xml:space="preserve"> PAGEREF _Toc37687268 \h </w:instrText>
+              <w:instrText xml:space="preserve"> PAGEREF _Toc38007780 \h </w:instrText>
             </w:r>
             <w:r>
               <w:rPr>
@@ -2345,7 +2347,7 @@
               <w:noProof/>
             </w:rPr>
           </w:pPr>
-          <w:hyperlink w:anchor="_Toc37687269" w:history="1">
+          <w:hyperlink w:anchor="_Toc38007781" w:history="1">
             <w:r>
               <w:rPr>
                 <w:rStyle w:val="Hyperlink"/>
@@ -2373,7 +2375,7 @@
                 <w:noProof/>
                 <w:webHidden/>
               </w:rPr>
-              <w:instrText xml:space="preserve"> PAGEREF _Toc37687269 \h </w:instrText>
+              <w:instrText xml:space="preserve"> PAGEREF _Toc38007781 \h </w:instrText>
             </w:r>
             <w:r>
               <w:rPr>
@@ -2416,7 +2418,7 @@
               <w:noProof/>
             </w:rPr>
           </w:pPr>
-          <w:hyperlink w:anchor="_Toc37687270" w:history="1">
+          <w:hyperlink w:anchor="_Toc38007782" w:history="1">
             <w:r>
               <w:rPr>
                 <w:rStyle w:val="Hyperlink"/>
@@ -2461,7 +2463,7 @@
                 <w:noProof/>
                 <w:webHidden/>
               </w:rPr>
-              <w:instrText xml:space="preserve"> PAGEREF _Toc37687270 \h </w:instrText>
+              <w:instrText xml:space="preserve"> PAGEREF _Toc38007782 \h </w:instrText>
             </w:r>
             <w:r>
               <w:rPr>
@@ -2504,7 +2506,7 @@
               <w:noProof/>
             </w:rPr>
           </w:pPr>
-          <w:hyperlink w:anchor="_Toc37687276" w:history="1">
+          <w:hyperlink w:anchor="_Toc38007788" w:history="1">
             <w:r>
               <w:rPr>
                 <w:rStyle w:val="Hyperlink"/>
@@ -2547,7 +2549,7 @@
                 <w:noProof/>
                 <w:webHidden/>
               </w:rPr>
-              <w:instrText xml:space="preserve"> PAGEREF _Toc37687276 \h </w:instrText>
+              <w:instrText xml:space="preserve"> PAGEREF _Toc38007788 \h </w:instrText>
             </w:r>
             <w:r>
               <w:rPr>
@@ -2625,7 +2627,7 @@
           <w:rFonts w:cs="Arial"/>
         </w:rPr>
       </w:pPr>
-      <w:bookmarkStart w:id="4" w:name="_Hlk522380028"/>
+      <w:bookmarkStart w:id="5" w:name="_Hlk522380028"/>
       <w:r>
         <w:rPr>
           <w:rStyle w:val="Strong"/>
@@ -2664,7 +2666,7 @@
             <w:tcW w:w="906" w:type="dxa"/>
             <w:shd w:val="clear" w:color="auto" w:fill="808080" w:themeFill="background1" w:themeFillShade="80"/>
           </w:tcPr>
-          <w:bookmarkEnd w:id="4"/>
+          <w:bookmarkEnd w:id="5"/>
           <w:p>
             <w:pPr>
               <w:pStyle w:val="TableText"/>
@@ -3882,7 +3884,7 @@
       </w:tr>
     </w:tbl>
     <w:p>
-      <w:bookmarkStart w:id="5" w:name="_Toc413251738"/>
+      <w:bookmarkStart w:id="6" w:name="_Toc413251738"/>
     </w:p>
     <w:p>
       <w:r>
@@ -3891,7 +3893,7 @@
       <w:r>
         <w:t xml:space="preserve"> Documents</w:t>
       </w:r>
-      <w:bookmarkEnd w:id="5"/>
+      <w:bookmarkEnd w:id="6"/>
       <w:r>
         <w:t xml:space="preserve"> </w:t>
       </w:r>
@@ -5253,20 +5255,20 @@
     </w:tbl>
     <w:p/>
     <w:p>
-      <w:bookmarkStart w:id="6" w:name="_Toc277337805"/>
-      <w:bookmarkStart w:id="7" w:name="_Toc277684375"/>
-      <w:bookmarkStart w:id="8" w:name="_Toc277685138"/>
-      <w:bookmarkStart w:id="9" w:name="_Toc413251740"/>
+      <w:bookmarkStart w:id="7" w:name="_Toc277337805"/>
+      <w:bookmarkStart w:id="8" w:name="_Toc277684375"/>
+      <w:bookmarkStart w:id="9" w:name="_Toc277685138"/>
+      <w:bookmarkStart w:id="10" w:name="_Toc413251740"/>
       <w:r>
         <w:t>Terminologies</w:t>
       </w:r>
       <w:r>
         <w:t xml:space="preserve"> &amp; Acronyms</w:t>
       </w:r>
-      <w:bookmarkEnd w:id="6"/>
       <w:bookmarkEnd w:id="7"/>
       <w:bookmarkEnd w:id="8"/>
       <w:bookmarkEnd w:id="9"/>
+      <w:bookmarkEnd w:id="10"/>
     </w:p>
     <w:tbl>
       <w:tblPr>
@@ -5534,7 +5536,7 @@
           <w:lang w:val="en-GB"/>
         </w:rPr>
       </w:pPr>
-      <w:bookmarkStart w:id="10" w:name="_Toc37687238"/>
+      <w:bookmarkStart w:id="11" w:name="_Toc38007750"/>
       <w:r>
         <w:rPr>
           <w:rFonts w:cs="Arial"/>
@@ -5545,12 +5547,12 @@
       </w:r>
       <w:bookmarkEnd w:id="0"/>
       <w:bookmarkEnd w:id="1"/>
-      <w:bookmarkEnd w:id="10"/>
+      <w:bookmarkEnd w:id="11"/>
     </w:p>
     <w:p>
-      <w:bookmarkStart w:id="11" w:name="_Toc390894202"/>
-      <w:bookmarkStart w:id="12" w:name="_Toc442867573"/>
-      <w:bookmarkStart w:id="13" w:name="_Toc512435627"/>
+      <w:bookmarkStart w:id="12" w:name="_Toc390894202"/>
+      <w:bookmarkStart w:id="13" w:name="_Toc442867573"/>
+      <w:bookmarkStart w:id="14" w:name="_Toc512435627"/>
       <w:r>
         <w:t>This document contains information and specification for Source System (</w:t>
       </w:r>
@@ -5587,16 +5589,15 @@
         <w:t>The specification document will capture all the source feed details, their frequencies, naming conventions and their corresponding rules like exception handling, transformation rule, filtration rule if any, surrogate key and encryption logic.</w:t>
       </w:r>
     </w:p>
-    <w:bookmarkStart w:id="14" w:name="_Toc513647779"/>
-    <w:bookmarkStart w:id="15" w:name="_Toc513648327"/>
-    <w:bookmarkStart w:id="16" w:name="_Toc513648374"/>
-    <w:bookmarkStart w:id="17" w:name="_Toc513669197"/>
-    <w:bookmarkStart w:id="18" w:name="_Toc513669660"/>
-    <w:bookmarkStart w:id="19" w:name="_Toc17213438"/>
-    <w:bookmarkStart w:id="20" w:name="_Toc37687239"/>
+    <w:bookmarkStart w:id="15" w:name="_Toc513647779"/>
+    <w:bookmarkStart w:id="16" w:name="_Toc513648327"/>
+    <w:bookmarkStart w:id="17" w:name="_Toc513648374"/>
+    <w:bookmarkStart w:id="18" w:name="_Toc513669197"/>
+    <w:bookmarkStart w:id="19" w:name="_Toc513669660"/>
+    <w:bookmarkStart w:id="20" w:name="_Toc17213438"/>
     <w:bookmarkStart w:id="21" w:name="_Toc442867576"/>
     <w:bookmarkStart w:id="22" w:name="_Toc512435630"/>
-    <w:bookmarkEnd w:id="11"/>
+    <w:bookmarkStart w:id="23" w:name="_Toc38007751"/>
     <w:bookmarkEnd w:id="12"/>
     <w:bookmarkEnd w:id="13"/>
     <w:bookmarkEnd w:id="14"/>
@@ -5604,6 +5605,7 @@
     <w:bookmarkEnd w:id="16"/>
     <w:bookmarkEnd w:id="17"/>
     <w:bookmarkEnd w:id="18"/>
+    <w:bookmarkEnd w:id="19"/>
     <w:p>
       <w:pPr>
         <w:pStyle w:val="Heading2"/>
@@ -5723,8 +5725,8 @@
         </w:rPr>
         <w:t>1.1 Interface Diagram</w:t>
       </w:r>
-      <w:bookmarkEnd w:id="19"/>
       <w:bookmarkEnd w:id="20"/>
+      <w:bookmarkEnd w:id="23"/>
       <w:r>
         <w:rPr>
           <w:rFonts w:ascii="Cambria" w:hAnsi="Cambria"/>
@@ -6434,7 +6436,7 @@
               </wp:anchor>
             </w:drawing>
           </mc:Choice>
-          <mc:Fallback xmlns:w16cid="http://schemas.microsoft.com/office/word/2016/wordml/cid" xmlns:am3d="http://schemas.microsoft.com/office/drawing/2017/model3d" xmlns:aink="http://schemas.microsoft.com/office/drawing/2016/ink" xmlns:cx8="http://schemas.microsoft.com/office/drawing/2016/5/14/chartex" xmlns:cx7="http://schemas.microsoft.com/office/drawing/2016/5/13/chartex" xmlns:cx6="http://schemas.microsoft.com/office/drawing/2016/5/12/chartex" xmlns:cx5="http://schemas.microsoft.com/office/drawing/2016/5/11/chartex" xmlns:cx4="http://schemas.microsoft.com/office/drawing/2016/5/10/chartex" xmlns:cx3="http://schemas.microsoft.com/office/drawing/2016/5/9/chartex" xmlns:cx2="http://schemas.microsoft.com/office/drawing/2015/10/21/chartex">
+          <mc:Fallback xmlns:cx2="http://schemas.microsoft.com/office/drawing/2015/10/21/chartex" xmlns:cx3="http://schemas.microsoft.com/office/drawing/2016/5/9/chartex" xmlns:cx4="http://schemas.microsoft.com/office/drawing/2016/5/10/chartex" xmlns:cx5="http://schemas.microsoft.com/office/drawing/2016/5/11/chartex" xmlns:cx6="http://schemas.microsoft.com/office/drawing/2016/5/12/chartex" xmlns:cx7="http://schemas.microsoft.com/office/drawing/2016/5/13/chartex" xmlns:cx8="http://schemas.microsoft.com/office/drawing/2016/5/14/chartex" xmlns:aink="http://schemas.microsoft.com/office/drawing/2016/ink" xmlns:am3d="http://schemas.microsoft.com/office/drawing/2017/model3d" xmlns:w16cid="http://schemas.microsoft.com/office/word/2016/wordml/cid">
             <w:pict>
               <v:shape w14:anchorId="4631D2C9" id="Straight Arrow Connector 4" o:spid="_x0000_s1026" type="#_x0000_t32" style="position:absolute;margin-left:370.4pt;margin-top:14.3pt;width:127.75pt;height:3.6pt;flip:y;z-index:251666432;visibility:visible;mso-wrap-style:square;mso-width-percent:0;mso-height-percent:0;mso-wrap-distance-left:9pt;mso-wrap-distance-top:0;mso-wrap-distance-right:9pt;mso-wrap-distance-bottom:0;mso-position-horizontal:absolute;mso-position-horizontal-relative:text;mso-position-vertical:absolute;mso-position-vertical-relative:text;mso-width-percent:0;mso-height-percent:0;mso-width-relative:margin;mso-height-relative:margin" o:gfxdata="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" strokecolor="#4472c4 [3204]" strokeweight=".5pt">
                 <v:stroke endarrow="block" joinstyle="miter"/>
@@ -6733,7 +6735,7 @@
               </wp:anchor>
             </w:drawing>
           </mc:Choice>
-          <mc:Fallback xmlns:w16cid="http://schemas.microsoft.com/office/word/2016/wordml/cid" xmlns:am3d="http://schemas.microsoft.com/office/drawing/2017/model3d" xmlns:aink="http://schemas.microsoft.com/office/drawing/2016/ink" xmlns:cx8="http://schemas.microsoft.com/office/drawing/2016/5/14/chartex" xmlns:cx7="http://schemas.microsoft.com/office/drawing/2016/5/13/chartex" xmlns:cx6="http://schemas.microsoft.com/office/drawing/2016/5/12/chartex" xmlns:cx5="http://schemas.microsoft.com/office/drawing/2016/5/11/chartex" xmlns:cx4="http://schemas.microsoft.com/office/drawing/2016/5/10/chartex" xmlns:cx3="http://schemas.microsoft.com/office/drawing/2016/5/9/chartex" xmlns:cx2="http://schemas.microsoft.com/office/drawing/2015/10/21/chartex">
+          <mc:Fallback xmlns:cx2="http://schemas.microsoft.com/office/drawing/2015/10/21/chartex" xmlns:cx3="http://schemas.microsoft.com/office/drawing/2016/5/9/chartex" xmlns:cx4="http://schemas.microsoft.com/office/drawing/2016/5/10/chartex" xmlns:cx5="http://schemas.microsoft.com/office/drawing/2016/5/11/chartex" xmlns:cx6="http://schemas.microsoft.com/office/drawing/2016/5/12/chartex" xmlns:cx7="http://schemas.microsoft.com/office/drawing/2016/5/13/chartex" xmlns:cx8="http://schemas.microsoft.com/office/drawing/2016/5/14/chartex" xmlns:aink="http://schemas.microsoft.com/office/drawing/2016/ink" xmlns:am3d="http://schemas.microsoft.com/office/drawing/2017/model3d" xmlns:w16cid="http://schemas.microsoft.com/office/word/2016/wordml/cid">
             <w:pict>
               <v:shape w14:anchorId="28601963" id="Straight Arrow Connector 3" o:spid="_x0000_s1026" type="#_x0000_t32" style="position:absolute;margin-left:147.45pt;margin-top:19.1pt;width:54pt;height:3.6pt;flip:x;z-index:251665408;visibility:visible;mso-wrap-style:square;mso-width-percent:0;mso-height-percent:0;mso-wrap-distance-left:9pt;mso-wrap-distance-top:0;mso-wrap-distance-right:9pt;mso-wrap-distance-bottom:0;mso-position-horizontal:absolute;mso-position-horizontal-relative:text;mso-position-vertical:absolute;mso-position-vertical-relative:text;mso-width-percent:0;mso-height-percent:0;mso-width-relative:margin;mso-height-relative:margin" o:gfxdata="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" strokecolor="#4472c4 [3204]" strokeweight=".5pt">
                 <v:stroke endarrow="block" joinstyle="miter"/>
@@ -6783,7 +6785,7 @@
           <w:lang w:val="en-GB"/>
         </w:rPr>
       </w:pPr>
-      <w:bookmarkStart w:id="23" w:name="_Toc37687240"/>
+      <w:bookmarkStart w:id="24" w:name="_Toc38007752"/>
       <w:r>
         <w:rPr>
           <w:rFonts w:ascii="Cambria" w:hAnsi="Cambria"/>
@@ -6798,7 +6800,7 @@
         </w:rPr>
         <w:t>File Feed List</w:t>
       </w:r>
-      <w:bookmarkEnd w:id="23"/>
+      <w:bookmarkEnd w:id="24"/>
     </w:p>
     <w:p>
       <w:r>
@@ -7257,8 +7259,8 @@
       <w:pPr>
         <w:pStyle w:val="Heading2"/>
       </w:pPr>
-      <w:bookmarkStart w:id="24" w:name="_Toc514793891"/>
-      <w:bookmarkStart w:id="25" w:name="_Toc37687241"/>
+      <w:bookmarkStart w:id="25" w:name="_Toc514793891"/>
+      <w:bookmarkStart w:id="26" w:name="_Toc38007753"/>
       <w:r>
         <w:t xml:space="preserve">1.3 </w:t>
       </w:r>
@@ -7268,8 +7270,8 @@
       <w:r>
         <w:t>Transfer Mechanism</w:t>
       </w:r>
-      <w:bookmarkEnd w:id="24"/>
       <w:bookmarkEnd w:id="25"/>
+      <w:bookmarkEnd w:id="26"/>
     </w:p>
     <w:p>
       <w:pPr>
@@ -7286,20 +7288,19 @@
           <w:lang w:eastAsia="zh-CN"/>
         </w:rPr>
       </w:pPr>
-      <w:bookmarkStart w:id="26" w:name="_Toc11172449"/>
-      <w:bookmarkStart w:id="27" w:name="_Toc11172450"/>
-      <w:bookmarkStart w:id="28" w:name="_Toc11172451"/>
-      <w:bookmarkStart w:id="29" w:name="_Toc11172452"/>
-      <w:bookmarkStart w:id="30" w:name="_Toc11172453"/>
-      <w:bookmarkStart w:id="31" w:name="_Toc11172454"/>
-      <w:bookmarkStart w:id="32" w:name="_Toc11172455"/>
-      <w:bookmarkStart w:id="33" w:name="_Toc11172456"/>
-      <w:bookmarkStart w:id="34" w:name="_Toc11172457"/>
-      <w:bookmarkStart w:id="35" w:name="_Toc11172458"/>
-      <w:bookmarkStart w:id="36" w:name="_Toc11172459"/>
-      <w:bookmarkStart w:id="37" w:name="_Toc11172460"/>
-      <w:bookmarkStart w:id="38" w:name="_Toc11172461"/>
-      <w:bookmarkEnd w:id="26"/>
+      <w:bookmarkStart w:id="27" w:name="_Toc11172449"/>
+      <w:bookmarkStart w:id="28" w:name="_Toc11172450"/>
+      <w:bookmarkStart w:id="29" w:name="_Toc11172451"/>
+      <w:bookmarkStart w:id="30" w:name="_Toc11172452"/>
+      <w:bookmarkStart w:id="31" w:name="_Toc11172453"/>
+      <w:bookmarkStart w:id="32" w:name="_Toc11172454"/>
+      <w:bookmarkStart w:id="33" w:name="_Toc11172455"/>
+      <w:bookmarkStart w:id="34" w:name="_Toc11172456"/>
+      <w:bookmarkStart w:id="35" w:name="_Toc11172457"/>
+      <w:bookmarkStart w:id="36" w:name="_Toc11172458"/>
+      <w:bookmarkStart w:id="37" w:name="_Toc11172459"/>
+      <w:bookmarkStart w:id="38" w:name="_Toc11172460"/>
+      <w:bookmarkStart w:id="39" w:name="_Toc11172461"/>
       <w:bookmarkEnd w:id="27"/>
       <w:bookmarkEnd w:id="28"/>
       <w:bookmarkEnd w:id="29"/>
@@ -7312,6 +7313,7 @@
       <w:bookmarkEnd w:id="36"/>
       <w:bookmarkEnd w:id="37"/>
       <w:bookmarkEnd w:id="38"/>
+      <w:bookmarkEnd w:id="39"/>
       <w:r>
         <w:rPr>
           <w:lang w:eastAsia="zh-CN"/>
@@ -7829,6 +7831,7 @@
           <w:rFonts w:asciiTheme="minorHAnsi" w:eastAsiaTheme="minorHAnsi" w:hAnsiTheme="minorHAnsi" w:cstheme="minorBidi"/>
           <w:lang w:val="en-US" w:eastAsia="zh-CN"/>
         </w:rPr>
+        <w:lastRenderedPageBreak/>
         <w:t xml:space="preserve">File will be transferred </w:t>
       </w:r>
       <w:r>
@@ -7871,16 +7874,7 @@
           <w:rFonts w:asciiTheme="minorHAnsi" w:eastAsiaTheme="minorHAnsi" w:hAnsiTheme="minorHAnsi" w:cstheme="minorBidi"/>
           <w:lang w:val="en-US" w:eastAsia="zh-CN"/>
         </w:rPr>
-        <w:t>usi</w:t>
-      </w:r>
-      <w:bookmarkStart w:id="39" w:name="_GoBack"/>
-      <w:bookmarkEnd w:id="39"/>
-      <w:r>
-        <w:rPr>
-          <w:rFonts w:asciiTheme="minorHAnsi" w:eastAsiaTheme="minorHAnsi" w:hAnsiTheme="minorHAnsi" w:cstheme="minorBidi"/>
-          <w:lang w:val="en-US" w:eastAsia="zh-CN"/>
-        </w:rPr>
-        <w:t>ng FTP protocol</w:t>
+        <w:t>using FTP protocol</w:t>
       </w:r>
       <w:r>
         <w:rPr>
@@ -7914,7 +7908,6 @@
           <w:rFonts w:asciiTheme="minorHAnsi" w:eastAsiaTheme="minorHAnsi" w:hAnsiTheme="minorHAnsi" w:cstheme="minorBidi"/>
           <w:lang w:val="en-US" w:eastAsia="zh-CN"/>
         </w:rPr>
-        <w:lastRenderedPageBreak/>
         <w:t>There will be separate folder created for each day where the files will be Pulled inside AEP- Landing zone</w:t>
       </w:r>
       <w:r>
@@ -8832,7 +8825,7 @@
       <w:bookmarkStart w:id="40" w:name="_Toc17817298"/>
       <w:bookmarkStart w:id="41" w:name="_Toc18078520"/>
       <w:bookmarkStart w:id="42" w:name="_Toc18503633"/>
-      <w:bookmarkStart w:id="43" w:name="_Toc37687242"/>
+      <w:bookmarkStart w:id="43" w:name="_Toc38007754"/>
       <w:r>
         <w:t xml:space="preserve">1.4 ODS </w:t>
       </w:r>
@@ -9015,7 +9008,7 @@
           <w:lang w:val="en-GB"/>
         </w:rPr>
       </w:pPr>
-      <w:bookmarkStart w:id="44" w:name="_Toc37687243"/>
+      <w:bookmarkStart w:id="44" w:name="_Toc38007755"/>
       <w:r>
         <w:rPr>
           <w:rFonts w:cs="Arial"/>
@@ -9187,7 +9180,7 @@
           <w:lang w:val="en-GB"/>
         </w:rPr>
       </w:pPr>
-      <w:bookmarkStart w:id="47" w:name="_Toc37687244"/>
+      <w:bookmarkStart w:id="47" w:name="_Toc38007756"/>
       <w:r>
         <w:rPr>
           <w:rFonts w:cs="Arial"/>
@@ -9207,9 +9200,9 @@
           <w:lang w:val="en-GB"/>
         </w:rPr>
       </w:pPr>
-      <w:bookmarkStart w:id="48" w:name="_Toc37687245"/>
-      <w:bookmarkStart w:id="49" w:name="_Toc442867578"/>
-      <w:bookmarkStart w:id="50" w:name="_Toc512435632"/>
+      <w:bookmarkStart w:id="48" w:name="_Toc442867578"/>
+      <w:bookmarkStart w:id="49" w:name="_Toc512435632"/>
+      <w:bookmarkStart w:id="50" w:name="_Toc38007757"/>
       <w:r>
         <w:rPr>
           <w:lang w:val="en-GB"/>
@@ -9234,7 +9227,7 @@
         </w:rPr>
         <w:t>Details of Source Feeds</w:t>
       </w:r>
-      <w:bookmarkEnd w:id="48"/>
+      <w:bookmarkEnd w:id="50"/>
     </w:p>
     <w:tbl>
       <w:tblPr>
@@ -9454,7 +9447,7 @@
           <w:lang w:val="en-GB"/>
         </w:rPr>
       </w:pPr>
-      <w:bookmarkStart w:id="51" w:name="_Toc37687246"/>
+      <w:bookmarkStart w:id="51" w:name="_Toc38007758"/>
       <w:r>
         <w:rPr>
           <w:lang w:val="en-GB"/>
@@ -10393,8 +10386,8 @@
         </w:rPr>
         <w:t>istic</w:t>
       </w:r>
+      <w:bookmarkEnd w:id="48"/>
       <w:bookmarkEnd w:id="49"/>
-      <w:bookmarkEnd w:id="50"/>
     </w:p>
     <w:tbl>
       <w:tblPr>
@@ -12991,6 +12984,7 @@
       <w:bookmarkStart w:id="60" w:name="_Toc37687112"/>
       <w:bookmarkStart w:id="61" w:name="_Toc37687151"/>
       <w:bookmarkStart w:id="62" w:name="_Toc37687247"/>
+      <w:bookmarkStart w:id="63" w:name="_Toc38007759"/>
       <w:bookmarkEnd w:id="54"/>
       <w:bookmarkEnd w:id="55"/>
       <w:bookmarkEnd w:id="56"/>
@@ -13000,6 +12994,7 @@
       <w:bookmarkEnd w:id="60"/>
       <w:bookmarkEnd w:id="61"/>
       <w:bookmarkEnd w:id="62"/>
+      <w:bookmarkEnd w:id="63"/>
     </w:p>
     <w:p>
       <w:pPr>
@@ -13023,16 +13018,16 @@
           <w:lang w:val="en-GB"/>
         </w:rPr>
       </w:pPr>
-      <w:bookmarkStart w:id="63" w:name="_Toc15854474"/>
-      <w:bookmarkStart w:id="64" w:name="_Toc18518966"/>
-      <w:bookmarkStart w:id="65" w:name="_Toc18519005"/>
-      <w:bookmarkStart w:id="66" w:name="_Toc18593541"/>
-      <w:bookmarkStart w:id="67" w:name="_Toc25145706"/>
-      <w:bookmarkStart w:id="68" w:name="_Toc37607934"/>
-      <w:bookmarkStart w:id="69" w:name="_Toc37687113"/>
-      <w:bookmarkStart w:id="70" w:name="_Toc37687152"/>
-      <w:bookmarkStart w:id="71" w:name="_Toc37687248"/>
-      <w:bookmarkEnd w:id="63"/>
+      <w:bookmarkStart w:id="64" w:name="_Toc15854474"/>
+      <w:bookmarkStart w:id="65" w:name="_Toc18518966"/>
+      <w:bookmarkStart w:id="66" w:name="_Toc18519005"/>
+      <w:bookmarkStart w:id="67" w:name="_Toc18593541"/>
+      <w:bookmarkStart w:id="68" w:name="_Toc25145706"/>
+      <w:bookmarkStart w:id="69" w:name="_Toc37607934"/>
+      <w:bookmarkStart w:id="70" w:name="_Toc37687113"/>
+      <w:bookmarkStart w:id="71" w:name="_Toc37687152"/>
+      <w:bookmarkStart w:id="72" w:name="_Toc37687248"/>
+      <w:bookmarkStart w:id="73" w:name="_Toc38007760"/>
       <w:bookmarkEnd w:id="64"/>
       <w:bookmarkEnd w:id="65"/>
       <w:bookmarkEnd w:id="66"/>
@@ -13041,6 +13036,8 @@
       <w:bookmarkEnd w:id="69"/>
       <w:bookmarkEnd w:id="70"/>
       <w:bookmarkEnd w:id="71"/>
+      <w:bookmarkEnd w:id="72"/>
+      <w:bookmarkEnd w:id="73"/>
     </w:p>
     <w:p>
       <w:pPr>
@@ -13064,17 +13061,16 @@
           <w:lang w:val="en-GB"/>
         </w:rPr>
       </w:pPr>
-      <w:bookmarkStart w:id="72" w:name="_Toc15854475"/>
-      <w:bookmarkStart w:id="73" w:name="_Toc18518967"/>
-      <w:bookmarkStart w:id="74" w:name="_Toc18519006"/>
-      <w:bookmarkStart w:id="75" w:name="_Toc18593542"/>
-      <w:bookmarkStart w:id="76" w:name="_Toc25145707"/>
-      <w:bookmarkStart w:id="77" w:name="_Toc37607935"/>
-      <w:bookmarkStart w:id="78" w:name="_Toc37687114"/>
-      <w:bookmarkStart w:id="79" w:name="_Toc37687153"/>
-      <w:bookmarkStart w:id="80" w:name="_Toc37687249"/>
-      <w:bookmarkEnd w:id="72"/>
-      <w:bookmarkEnd w:id="73"/>
+      <w:bookmarkStart w:id="74" w:name="_Toc15854475"/>
+      <w:bookmarkStart w:id="75" w:name="_Toc18518967"/>
+      <w:bookmarkStart w:id="76" w:name="_Toc18519006"/>
+      <w:bookmarkStart w:id="77" w:name="_Toc18593542"/>
+      <w:bookmarkStart w:id="78" w:name="_Toc25145707"/>
+      <w:bookmarkStart w:id="79" w:name="_Toc37607935"/>
+      <w:bookmarkStart w:id="80" w:name="_Toc37687114"/>
+      <w:bookmarkStart w:id="81" w:name="_Toc37687153"/>
+      <w:bookmarkStart w:id="82" w:name="_Toc37687249"/>
+      <w:bookmarkStart w:id="83" w:name="_Toc38007761"/>
       <w:bookmarkEnd w:id="74"/>
       <w:bookmarkEnd w:id="75"/>
       <w:bookmarkEnd w:id="76"/>
@@ -13082,6 +13078,9 @@
       <w:bookmarkEnd w:id="78"/>
       <w:bookmarkEnd w:id="79"/>
       <w:bookmarkEnd w:id="80"/>
+      <w:bookmarkEnd w:id="81"/>
+      <w:bookmarkEnd w:id="82"/>
+      <w:bookmarkEnd w:id="83"/>
     </w:p>
     <w:p>
       <w:pPr>
@@ -13105,24 +13104,26 @@
           <w:lang w:val="en-GB"/>
         </w:rPr>
       </w:pPr>
-      <w:bookmarkStart w:id="81" w:name="_Toc15854476"/>
-      <w:bookmarkStart w:id="82" w:name="_Toc18518968"/>
-      <w:bookmarkStart w:id="83" w:name="_Toc18519007"/>
-      <w:bookmarkStart w:id="84" w:name="_Toc18593543"/>
-      <w:bookmarkStart w:id="85" w:name="_Toc25145708"/>
-      <w:bookmarkStart w:id="86" w:name="_Toc37607936"/>
-      <w:bookmarkStart w:id="87" w:name="_Toc37687115"/>
-      <w:bookmarkStart w:id="88" w:name="_Toc37687154"/>
-      <w:bookmarkStart w:id="89" w:name="_Toc37687250"/>
-      <w:bookmarkEnd w:id="81"/>
-      <w:bookmarkEnd w:id="82"/>
-      <w:bookmarkEnd w:id="83"/>
+      <w:bookmarkStart w:id="84" w:name="_Toc15854476"/>
+      <w:bookmarkStart w:id="85" w:name="_Toc18518968"/>
+      <w:bookmarkStart w:id="86" w:name="_Toc18519007"/>
+      <w:bookmarkStart w:id="87" w:name="_Toc18593543"/>
+      <w:bookmarkStart w:id="88" w:name="_Toc25145708"/>
+      <w:bookmarkStart w:id="89" w:name="_Toc37607936"/>
+      <w:bookmarkStart w:id="90" w:name="_Toc37687115"/>
+      <w:bookmarkStart w:id="91" w:name="_Toc37687154"/>
+      <w:bookmarkStart w:id="92" w:name="_Toc37687250"/>
+      <w:bookmarkStart w:id="93" w:name="_Toc38007762"/>
       <w:bookmarkEnd w:id="84"/>
       <w:bookmarkEnd w:id="85"/>
       <w:bookmarkEnd w:id="86"/>
       <w:bookmarkEnd w:id="87"/>
       <w:bookmarkEnd w:id="88"/>
       <w:bookmarkEnd w:id="89"/>
+      <w:bookmarkEnd w:id="90"/>
+      <w:bookmarkEnd w:id="91"/>
+      <w:bookmarkEnd w:id="92"/>
+      <w:bookmarkEnd w:id="93"/>
     </w:p>
     <w:p>
       <w:pPr>
@@ -13146,24 +13147,26 @@
           <w:lang w:val="en-GB"/>
         </w:rPr>
       </w:pPr>
-      <w:bookmarkStart w:id="90" w:name="_Toc15854477"/>
-      <w:bookmarkStart w:id="91" w:name="_Toc18518969"/>
-      <w:bookmarkStart w:id="92" w:name="_Toc18519008"/>
-      <w:bookmarkStart w:id="93" w:name="_Toc18593544"/>
-      <w:bookmarkStart w:id="94" w:name="_Toc25145709"/>
-      <w:bookmarkStart w:id="95" w:name="_Toc37607937"/>
-      <w:bookmarkStart w:id="96" w:name="_Toc37687116"/>
-      <w:bookmarkStart w:id="97" w:name="_Toc37687155"/>
-      <w:bookmarkStart w:id="98" w:name="_Toc37687251"/>
-      <w:bookmarkEnd w:id="90"/>
-      <w:bookmarkEnd w:id="91"/>
-      <w:bookmarkEnd w:id="92"/>
-      <w:bookmarkEnd w:id="93"/>
+      <w:bookmarkStart w:id="94" w:name="_Toc15854477"/>
+      <w:bookmarkStart w:id="95" w:name="_Toc18518969"/>
+      <w:bookmarkStart w:id="96" w:name="_Toc18519008"/>
+      <w:bookmarkStart w:id="97" w:name="_Toc18593544"/>
+      <w:bookmarkStart w:id="98" w:name="_Toc25145709"/>
+      <w:bookmarkStart w:id="99" w:name="_Toc37607937"/>
+      <w:bookmarkStart w:id="100" w:name="_Toc37687116"/>
+      <w:bookmarkStart w:id="101" w:name="_Toc37687155"/>
+      <w:bookmarkStart w:id="102" w:name="_Toc37687251"/>
+      <w:bookmarkStart w:id="103" w:name="_Toc38007763"/>
       <w:bookmarkEnd w:id="94"/>
       <w:bookmarkEnd w:id="95"/>
       <w:bookmarkEnd w:id="96"/>
       <w:bookmarkEnd w:id="97"/>
       <w:bookmarkEnd w:id="98"/>
+      <w:bookmarkEnd w:id="99"/>
+      <w:bookmarkEnd w:id="100"/>
+      <w:bookmarkEnd w:id="101"/>
+      <w:bookmarkEnd w:id="102"/>
+      <w:bookmarkEnd w:id="103"/>
     </w:p>
     <w:p>
       <w:pPr>
@@ -13176,7 +13179,7 @@
           <w:lang w:val="en-GB"/>
         </w:rPr>
       </w:pPr>
-      <w:bookmarkStart w:id="99" w:name="_Toc37687252"/>
+      <w:bookmarkStart w:id="104" w:name="_Toc38007764"/>
       <w:r>
         <w:rPr>
           <w:lang w:val="en-GB"/>
@@ -13195,7 +13198,7 @@
         </w:rPr>
         <w:t>Record Format</w:t>
       </w:r>
-      <w:bookmarkEnd w:id="99"/>
+      <w:bookmarkEnd w:id="104"/>
       <w:r>
         <w:rPr>
           <w:lang w:val="en-GB"/>
@@ -13214,7 +13217,7 @@
           <w:lang w:val="en-GB"/>
         </w:rPr>
       </w:pPr>
-      <w:bookmarkStart w:id="100" w:name="_Toc37687253"/>
+      <w:bookmarkStart w:id="105" w:name="_Toc38007765"/>
       <w:r>
         <w:rPr>
           <w:lang w:val="en-GB"/>
@@ -13227,7 +13230,7 @@
         </w:rPr>
         <w:t>_RBT_DOWNLOAD_SONG_DAILY</w:t>
       </w:r>
-      <w:bookmarkEnd w:id="100"/>
+      <w:bookmarkEnd w:id="105"/>
     </w:p>
     <w:p>
       <w:pPr>
@@ -15205,10 +15208,10 @@
           <w:lang w:val="en-GB"/>
         </w:rPr>
       </w:pPr>
-      <w:bookmarkStart w:id="101" w:name="_Toc16075771"/>
-      <w:bookmarkStart w:id="102" w:name="_Toc16081824"/>
-      <w:bookmarkStart w:id="103" w:name="_Toc17394079"/>
-      <w:bookmarkStart w:id="104" w:name="_Toc37687254"/>
+      <w:bookmarkStart w:id="106" w:name="_Toc16075771"/>
+      <w:bookmarkStart w:id="107" w:name="_Toc16081824"/>
+      <w:bookmarkStart w:id="108" w:name="_Toc17394079"/>
+      <w:bookmarkStart w:id="109" w:name="_Toc38007766"/>
       <w:r>
         <w:rPr>
           <w:lang w:val="en-GB"/>
@@ -15227,10 +15230,10 @@
         </w:rPr>
         <w:t>Record Format</w:t>
       </w:r>
-      <w:bookmarkEnd w:id="101"/>
-      <w:bookmarkEnd w:id="102"/>
-      <w:bookmarkEnd w:id="103"/>
-      <w:bookmarkEnd w:id="104"/>
+      <w:bookmarkEnd w:id="106"/>
+      <w:bookmarkEnd w:id="107"/>
+      <w:bookmarkEnd w:id="108"/>
+      <w:bookmarkEnd w:id="109"/>
       <w:r>
         <w:rPr>
           <w:lang w:val="en-GB"/>
@@ -15856,9 +15859,9 @@
       </w:r>
     </w:p>
     <w:p>
-      <w:bookmarkStart w:id="105" w:name="_Toc17103533"/>
-      <w:bookmarkStart w:id="106" w:name="_Toc17213452"/>
-      <w:bookmarkStart w:id="107" w:name="_Toc17394080"/>
+      <w:bookmarkStart w:id="110" w:name="_Toc17103533"/>
+      <w:bookmarkStart w:id="111" w:name="_Toc17213452"/>
+      <w:bookmarkStart w:id="112" w:name="_Toc17394080"/>
       <w:r>
         <w:rPr>
           <w:noProof/>
@@ -15912,7 +15915,7 @@
           <w:lang w:val="en-GB"/>
         </w:rPr>
       </w:pPr>
-      <w:bookmarkStart w:id="108" w:name="_Toc37687255"/>
+      <w:bookmarkStart w:id="113" w:name="_Toc38007767"/>
       <w:r>
         <w:rPr>
           <w:lang w:val="en-GB"/>
@@ -15925,10 +15928,10 @@
         </w:rPr>
         <w:t>/Business Rules</w:t>
       </w:r>
-      <w:bookmarkEnd w:id="105"/>
-      <w:bookmarkEnd w:id="106"/>
-      <w:bookmarkEnd w:id="107"/>
-      <w:bookmarkEnd w:id="108"/>
+      <w:bookmarkEnd w:id="110"/>
+      <w:bookmarkEnd w:id="111"/>
+      <w:bookmarkEnd w:id="112"/>
+      <w:bookmarkEnd w:id="113"/>
       <w:r>
         <w:rPr>
           <w:lang w:val="en-GB"/>
@@ -16236,6 +16239,7 @@
     <w:p>
       <w:pPr>
         <w:spacing w:after="160" w:line="259" w:lineRule="auto"/>
+        <w:ind w:left="1080"/>
         <w:rPr>
           <w:rFonts w:ascii="Calibri" w:eastAsia="Times New Roman" w:hAnsi="Calibri" w:cs="Times New Roman"/>
           <w:color w:val="000000"/>
@@ -16243,6 +16247,39 @@
           <w:szCs w:val="16"/>
         </w:rPr>
       </w:pPr>
+      <w:r>
+        <w:rPr>
+          <w:rFonts w:ascii="Calibri" w:eastAsia="Times New Roman" w:hAnsi="Calibri" w:cs="Times New Roman"/>
+          <w:color w:val="000000"/>
+          <w:sz w:val="16"/>
+          <w:szCs w:val="16"/>
+        </w:rPr>
+        <w:object w:dxaOrig="1536" w:dyaOrig="992" w14:anchorId="023E5848">
+          <v:shapetype id="_x0000_t75" coordsize="21600,21600" o:spt="75" o:preferrelative="t" path="m@4@5l@4@11@9@11@9@5xe" filled="f" stroked="f">
+            <v:stroke joinstyle="miter"/>
+            <v:formulas>
+              <v:f eqn="if lineDrawn pixelLineWidth 0"/>
+              <v:f eqn="sum @0 1 0"/>
+              <v:f eqn="sum 0 0 @1"/>
+              <v:f eqn="prod @2 1 2"/>
+              <v:f eqn="prod @3 21600 pixelWidth"/>
+              <v:f eqn="prod @3 21600 pixelHeight"/>
+              <v:f eqn="sum @0 0 1"/>
+              <v:f eqn="prod @6 1 2"/>
+              <v:f eqn="prod @7 21600 pixelWidth"/>
+              <v:f eqn="sum @8 21600 0"/>
+              <v:f eqn="prod @7 21600 pixelHeight"/>
+              <v:f eqn="sum @10 21600 0"/>
+            </v:formulas>
+            <v:path o:extrusionok="f" gradientshapeok="t" o:connecttype="rect"/>
+            <o:lock v:ext="edit" aspectratio="t"/>
+          </v:shapetype>
+          <v:shape id="_x0000_i1026" type="#_x0000_t75" style="width:76.5pt;height:49.5pt" o:ole="">
+            <v:imagedata r:id="rId14" o:title=""/>
+          </v:shape>
+          <o:OLEObject Type="Embed" ProgID="Excel.Sheet.12" ShapeID="_x0000_i1026" DrawAspect="Icon" ObjectID="_1648620506" r:id="rId15"/>
+        </w:object>
+      </w:r>
     </w:p>
     <w:p>
       <w:pPr>
@@ -16265,33 +16302,28 @@
           <w:lang w:val="en-GB"/>
         </w:rPr>
       </w:pPr>
-      <w:bookmarkStart w:id="109" w:name="_Toc11172534"/>
-      <w:bookmarkStart w:id="110" w:name="_Toc11172535"/>
-      <w:bookmarkStart w:id="111" w:name="_Toc11172574"/>
-      <w:bookmarkStart w:id="112" w:name="_Toc11172599"/>
-      <w:bookmarkStart w:id="113" w:name="_Toc11172600"/>
-      <w:bookmarkStart w:id="114" w:name="_Toc11172601"/>
-      <w:bookmarkStart w:id="115" w:name="_Toc11172602"/>
-      <w:bookmarkStart w:id="116" w:name="_Toc11172603"/>
-      <w:bookmarkStart w:id="117" w:name="_Toc11172604"/>
-      <w:bookmarkStart w:id="118" w:name="_Toc11172605"/>
-      <w:bookmarkStart w:id="119" w:name="_Toc11172636"/>
-      <w:bookmarkStart w:id="120" w:name="_Toc11172637"/>
-      <w:bookmarkStart w:id="121" w:name="_Toc11172647"/>
-      <w:bookmarkStart w:id="122" w:name="_Toc11172648"/>
-      <w:bookmarkStart w:id="123" w:name="_Toc11172649"/>
-      <w:bookmarkStart w:id="124" w:name="_Toc11172650"/>
-      <w:bookmarkStart w:id="125" w:name="_Toc11172663"/>
-      <w:bookmarkStart w:id="126" w:name="_Toc11172664"/>
-      <w:bookmarkStart w:id="127" w:name="_Toc11172677"/>
-      <w:bookmarkStart w:id="128" w:name="_Toc11172678"/>
-      <w:bookmarkStart w:id="129" w:name="_Toc442867582"/>
-      <w:bookmarkStart w:id="130" w:name="_Toc37687256"/>
-      <w:bookmarkEnd w:id="109"/>
-      <w:bookmarkEnd w:id="110"/>
-      <w:bookmarkEnd w:id="111"/>
-      <w:bookmarkEnd w:id="112"/>
-      <w:bookmarkEnd w:id="113"/>
+      <w:bookmarkStart w:id="114" w:name="_Toc11172534"/>
+      <w:bookmarkStart w:id="115" w:name="_Toc11172535"/>
+      <w:bookmarkStart w:id="116" w:name="_Toc11172574"/>
+      <w:bookmarkStart w:id="117" w:name="_Toc11172599"/>
+      <w:bookmarkStart w:id="118" w:name="_Toc11172600"/>
+      <w:bookmarkStart w:id="119" w:name="_Toc11172601"/>
+      <w:bookmarkStart w:id="120" w:name="_Toc11172602"/>
+      <w:bookmarkStart w:id="121" w:name="_Toc11172603"/>
+      <w:bookmarkStart w:id="122" w:name="_Toc11172604"/>
+      <w:bookmarkStart w:id="123" w:name="_Toc11172605"/>
+      <w:bookmarkStart w:id="124" w:name="_Toc11172636"/>
+      <w:bookmarkStart w:id="125" w:name="_Toc11172637"/>
+      <w:bookmarkStart w:id="126" w:name="_Toc11172647"/>
+      <w:bookmarkStart w:id="127" w:name="_Toc11172648"/>
+      <w:bookmarkStart w:id="128" w:name="_Toc11172649"/>
+      <w:bookmarkStart w:id="129" w:name="_Toc11172650"/>
+      <w:bookmarkStart w:id="130" w:name="_Toc11172663"/>
+      <w:bookmarkStart w:id="131" w:name="_Toc11172664"/>
+      <w:bookmarkStart w:id="132" w:name="_Toc11172677"/>
+      <w:bookmarkStart w:id="133" w:name="_Toc11172678"/>
+      <w:bookmarkStart w:id="134" w:name="_Toc442867582"/>
+      <w:bookmarkStart w:id="135" w:name="_Toc38007768"/>
       <w:bookmarkEnd w:id="114"/>
       <w:bookmarkEnd w:id="115"/>
       <w:bookmarkEnd w:id="116"/>
@@ -16307,56 +16339,61 @@
       <w:bookmarkEnd w:id="126"/>
       <w:bookmarkEnd w:id="127"/>
       <w:bookmarkEnd w:id="128"/>
-      <w:r>
-        <w:rPr>
-          <w:rFonts w:cs="Arial"/>
-          <w:lang w:val="en-GB"/>
-        </w:rPr>
-        <w:lastRenderedPageBreak/>
-        <w:t>I</w:t>
-      </w:r>
-      <w:r>
-        <w:rPr>
-          <w:rFonts w:cs="Arial"/>
-          <w:lang w:val="en-GB"/>
-        </w:rPr>
-        <w:t>nterface SLAs</w:t>
-      </w:r>
       <w:bookmarkEnd w:id="129"/>
-      <w:r>
-        <w:rPr>
-          <w:rFonts w:cs="Arial"/>
-          <w:lang w:val="en-GB"/>
-        </w:rPr>
-        <w:t xml:space="preserve"> &amp; Methods</w:t>
-      </w:r>
       <w:bookmarkEnd w:id="130"/>
-    </w:p>
-    <w:p>
-      <w:pPr>
-        <w:pStyle w:val="Heading2"/>
-        <w:rPr>
-          <w:lang w:val="en-GB"/>
-        </w:rPr>
-      </w:pPr>
-      <w:bookmarkStart w:id="131" w:name="_Toc442867583"/>
-      <w:bookmarkStart w:id="132" w:name="_Toc513333367"/>
-      <w:bookmarkStart w:id="133" w:name="_Toc37687257"/>
-      <w:r>
-        <w:rPr>
-          <w:lang w:val="en-GB"/>
-        </w:rPr>
-        <w:t xml:space="preserve">4.1 </w:t>
-      </w:r>
-      <w:r>
-        <w:rPr>
-          <w:lang w:val="en-GB"/>
-        </w:rPr>
-        <w:t>Availability</w:t>
-      </w:r>
       <w:bookmarkEnd w:id="131"/>
       <w:bookmarkEnd w:id="132"/>
       <w:bookmarkEnd w:id="133"/>
+      <w:r>
+        <w:rPr>
+          <w:rFonts w:cs="Arial"/>
+          <w:lang w:val="en-GB"/>
+        </w:rPr>
+        <w:lastRenderedPageBreak/>
+        <w:t>I</w:t>
+      </w:r>
+      <w:r>
+        <w:rPr>
+          <w:rFonts w:cs="Arial"/>
+          <w:lang w:val="en-GB"/>
+        </w:rPr>
+        <w:t>nterface SLAs</w:t>
+      </w:r>
+      <w:bookmarkEnd w:id="134"/>
+      <w:r>
+        <w:rPr>
+          <w:rFonts w:cs="Arial"/>
+          <w:lang w:val="en-GB"/>
+        </w:rPr>
+        <w:t xml:space="preserve"> &amp; Methods</w:t>
+      </w:r>
+      <w:bookmarkEnd w:id="135"/>
+    </w:p>
+    <w:p>
+      <w:pPr>
+        <w:pStyle w:val="Heading2"/>
+        <w:rPr>
+          <w:lang w:val="en-GB"/>
+        </w:rPr>
+      </w:pPr>
+      <w:bookmarkStart w:id="136" w:name="_Toc442867583"/>
+      <w:bookmarkStart w:id="137" w:name="_Toc513333367"/>
+      <w:bookmarkStart w:id="138" w:name="_Toc38007769"/>
+      <w:r>
+        <w:rPr>
+          <w:lang w:val="en-GB"/>
+        </w:rPr>
+        <w:t xml:space="preserve">4.1 </w:t>
+      </w:r>
+      <w:r>
+        <w:rPr>
+          <w:lang w:val="en-GB"/>
+        </w:rPr>
+        <w:t>Availability</w:t>
+      </w:r>
+      <w:bookmarkEnd w:id="136"/>
+      <w:bookmarkEnd w:id="137"/>
+      <w:bookmarkEnd w:id="138"/>
     </w:p>
     <w:p>
       <w:pPr>
@@ -16781,7 +16818,7 @@
           <w:lang w:val="en-GB"/>
         </w:rPr>
       </w:pPr>
-      <w:bookmarkStart w:id="134" w:name="_Toc37687258"/>
+      <w:bookmarkStart w:id="139" w:name="_Toc38007770"/>
       <w:r>
         <w:rPr>
           <w:lang w:val="en-GB"/>
@@ -16800,7 +16837,7 @@
         </w:rPr>
         <w:t>File Validation</w:t>
       </w:r>
-      <w:bookmarkEnd w:id="134"/>
+      <w:bookmarkEnd w:id="139"/>
     </w:p>
     <w:p>
       <w:pPr>
@@ -16808,7 +16845,7 @@
           <w:szCs w:val="24"/>
         </w:rPr>
       </w:pPr>
-      <w:bookmarkStart w:id="135" w:name="_Hlk17219353"/>
+      <w:bookmarkStart w:id="140" w:name="_Hlk17219353"/>
       <w:r>
         <w:rPr>
           <w:szCs w:val="24"/>
@@ -16964,8 +17001,8 @@
           <w:lang w:val="en-GB"/>
         </w:rPr>
       </w:pPr>
-      <w:bookmarkStart w:id="136" w:name="_Toc37687259"/>
-      <w:bookmarkEnd w:id="135"/>
+      <w:bookmarkStart w:id="141" w:name="_Toc38007771"/>
+      <w:bookmarkEnd w:id="140"/>
       <w:r>
         <w:rPr>
           <w:lang w:val="en-GB"/>
@@ -16996,7 +17033,7 @@
         </w:rPr>
         <w:t>Duplicate File Check</w:t>
       </w:r>
-      <w:bookmarkEnd w:id="136"/>
+      <w:bookmarkEnd w:id="141"/>
     </w:p>
     <w:p>
       <w:pPr>
@@ -17036,7 +17073,7 @@
         </w:rPr>
         <w:t xml:space="preserve">, the process has to mark it duplicate </w:t>
       </w:r>
-      <w:bookmarkStart w:id="137" w:name="_Hlk522627537"/>
+      <w:bookmarkStart w:id="142" w:name="_Hlk522627537"/>
       <w:r>
         <w:rPr>
           <w:rFonts w:cstheme="minorHAnsi"/>
@@ -17044,7 +17081,7 @@
         </w:rPr>
         <w:t>(FileName_Duplicate.dat)</w:t>
       </w:r>
-      <w:bookmarkEnd w:id="137"/>
+      <w:bookmarkEnd w:id="142"/>
       <w:r>
         <w:rPr>
           <w:rFonts w:cstheme="minorHAnsi"/>
@@ -17145,7 +17182,7 @@
           <w:lang w:val="en-GB"/>
         </w:rPr>
       </w:pPr>
-      <w:bookmarkStart w:id="138" w:name="_Toc37687260"/>
+      <w:bookmarkStart w:id="143" w:name="_Toc38007772"/>
       <w:r>
         <w:rPr>
           <w:lang w:val="en-GB"/>
@@ -17176,7 +17213,7 @@
         </w:rPr>
         <w:t>Missing file from Source</w:t>
       </w:r>
-      <w:bookmarkEnd w:id="138"/>
+      <w:bookmarkEnd w:id="143"/>
     </w:p>
     <w:p>
       <w:pPr>
@@ -17184,7 +17221,7 @@
           <w:lang w:val="en-GB"/>
         </w:rPr>
       </w:pPr>
-      <w:bookmarkStart w:id="139" w:name="_Hlk522711796"/>
+      <w:bookmarkStart w:id="144" w:name="_Hlk522711796"/>
       <w:r>
         <w:rPr>
           <w:lang w:val="en-GB"/>
@@ -17212,7 +17249,7 @@
           <w:szCs w:val="20"/>
         </w:rPr>
       </w:pPr>
-      <w:bookmarkStart w:id="140" w:name="_Hlk17732876"/>
+      <w:bookmarkStart w:id="145" w:name="_Hlk17732876"/>
       <w:r>
         <w:rPr>
           <w:rFonts w:cstheme="minorHAnsi"/>
@@ -17248,7 +17285,7 @@
                     <pic:cNvPicPr/>
                   </pic:nvPicPr>
                   <pic:blipFill>
-                    <a:blip r:embed="rId14"/>
+                    <a:blip r:embed="rId16"/>
                     <a:stretch>
                       <a:fillRect/>
                     </a:stretch>
@@ -17297,7 +17334,7 @@
         </w:rPr>
         <w:t xml:space="preserve"> – 5 Appendix for email attachment.</w:t>
       </w:r>
-      <w:bookmarkEnd w:id="140"/>
+      <w:bookmarkEnd w:id="145"/>
     </w:p>
     <w:p>
       <w:pPr>
@@ -17306,23 +17343,23 @@
           <w:lang w:val="en-GB"/>
         </w:rPr>
       </w:pPr>
-      <w:bookmarkStart w:id="141" w:name="_Toc37687261"/>
-      <w:bookmarkEnd w:id="139"/>
+      <w:bookmarkStart w:id="146" w:name="_Toc38007773"/>
+      <w:bookmarkEnd w:id="144"/>
       <w:r>
         <w:rPr>
           <w:lang w:val="en-GB"/>
         </w:rPr>
         <w:t xml:space="preserve">4.2.3  </w:t>
       </w:r>
-      <w:bookmarkStart w:id="142" w:name="_Hlk522484144"/>
+      <w:bookmarkStart w:id="147" w:name="_Hlk522484144"/>
       <w:r>
         <w:rPr>
           <w:lang w:val="en-GB"/>
         </w:rPr>
         <w:t>Missing records or Incomplete File</w:t>
       </w:r>
-      <w:bookmarkEnd w:id="141"/>
-      <w:bookmarkEnd w:id="142"/>
+      <w:bookmarkEnd w:id="146"/>
+      <w:bookmarkEnd w:id="147"/>
     </w:p>
     <w:p>
       <w:pPr>
@@ -17330,7 +17367,7 @@
           <w:lang w:val="en-GB"/>
         </w:rPr>
       </w:pPr>
-      <w:bookmarkStart w:id="143" w:name="_Hlk522551103"/>
+      <w:bookmarkStart w:id="148" w:name="_Hlk522551103"/>
       <w:r>
         <w:rPr>
           <w:lang w:val="en-GB"/>
@@ -17369,15 +17406,15 @@
           <w:lang w:val="en-GB"/>
         </w:rPr>
       </w:pPr>
-      <w:bookmarkStart w:id="144" w:name="_Toc37687262"/>
-      <w:bookmarkEnd w:id="143"/>
+      <w:bookmarkStart w:id="149" w:name="_Toc38007774"/>
+      <w:bookmarkEnd w:id="148"/>
       <w:r>
         <w:rPr>
           <w:lang w:val="en-GB"/>
         </w:rPr>
         <w:t>4.2.4  Alerts</w:t>
       </w:r>
-      <w:bookmarkEnd w:id="144"/>
+      <w:bookmarkEnd w:id="149"/>
       <w:r>
         <w:rPr>
           <w:lang w:val="en-GB"/>
@@ -17386,8 +17423,8 @@
       </w:r>
     </w:p>
     <w:p>
-      <w:bookmarkStart w:id="145" w:name="_Hlk522460584"/>
-      <w:bookmarkStart w:id="146" w:name="_Hlk522551156"/>
+      <w:bookmarkStart w:id="150" w:name="_Hlk522460584"/>
+      <w:bookmarkStart w:id="151" w:name="_Hlk522551156"/>
       <w:r>
         <w:t>An alert</w:t>
       </w:r>
@@ -17414,9 +17451,9 @@
           <w:lang w:val="en-US"/>
         </w:rPr>
       </w:pPr>
-      <w:bookmarkStart w:id="147" w:name="_Hlk17219395"/>
-      <w:bookmarkEnd w:id="145"/>
-      <w:bookmarkEnd w:id="146"/>
+      <w:bookmarkStart w:id="152" w:name="_Hlk17219395"/>
+      <w:bookmarkEnd w:id="150"/>
+      <w:bookmarkEnd w:id="151"/>
       <w:r>
         <w:rPr>
           <w:rFonts w:asciiTheme="minorHAnsi" w:hAnsiTheme="minorHAnsi" w:cstheme="minorBidi"/>
@@ -17682,6 +17719,7 @@
         <w:rPr>
           <w:b/>
         </w:rPr>
+        <w:lastRenderedPageBreak/>
         <w:t>Sample Email Content for Reject file :-</w:t>
       </w:r>
     </w:p>
@@ -17720,7 +17758,6 @@
                 <w:color w:val="000000"/>
                 <w:sz w:val="16"/>
               </w:rPr>
-              <w:lastRenderedPageBreak/>
               <w:t>Source System</w:t>
             </w:r>
           </w:p>
@@ -18166,8 +18203,8 @@
           <w:lang w:val="en-GB"/>
         </w:rPr>
       </w:pPr>
-      <w:bookmarkStart w:id="148" w:name="_Toc37687263"/>
-      <w:bookmarkEnd w:id="147"/>
+      <w:bookmarkStart w:id="153" w:name="_Toc38007775"/>
+      <w:bookmarkEnd w:id="152"/>
       <w:r>
         <w:rPr>
           <w:lang w:val="en-GB"/>
@@ -18186,7 +18223,7 @@
         </w:rPr>
         <w:t xml:space="preserve">  Invalid file format</w:t>
       </w:r>
-      <w:bookmarkEnd w:id="148"/>
+      <w:bookmarkEnd w:id="153"/>
       <w:r>
         <w:rPr>
           <w:lang w:val="en-GB"/>
@@ -18200,7 +18237,7 @@
           <w:lang w:val="en-GB"/>
         </w:rPr>
       </w:pPr>
-      <w:bookmarkStart w:id="149" w:name="_Hlk522551227"/>
+      <w:bookmarkStart w:id="154" w:name="_Hlk522551227"/>
       <w:r>
         <w:rPr>
           <w:lang w:val="en-GB"/>
@@ -18252,8 +18289,8 @@
           <w:lang w:val="en-GB"/>
         </w:rPr>
       </w:pPr>
-      <w:bookmarkStart w:id="150" w:name="_Toc37687264"/>
-      <w:bookmarkEnd w:id="149"/>
+      <w:bookmarkStart w:id="155" w:name="_Toc38007776"/>
+      <w:bookmarkEnd w:id="154"/>
       <w:r>
         <w:rPr>
           <w:lang w:val="en-GB"/>
@@ -18272,7 +18309,7 @@
         </w:rPr>
         <w:t xml:space="preserve">  Erroneous data</w:t>
       </w:r>
-      <w:bookmarkEnd w:id="150"/>
+      <w:bookmarkEnd w:id="155"/>
       <w:r>
         <w:rPr>
           <w:lang w:val="en-GB"/>
@@ -18303,7 +18340,7 @@
           <w:lang w:val="en-GB"/>
         </w:rPr>
       </w:pPr>
-      <w:bookmarkStart w:id="151" w:name="_Toc37687265"/>
+      <w:bookmarkStart w:id="156" w:name="_Toc38007777"/>
       <w:r>
         <w:rPr>
           <w:lang w:val="en-GB"/>
@@ -18322,7 +18359,7 @@
         </w:rPr>
         <w:t>Source System Changes</w:t>
       </w:r>
-      <w:bookmarkEnd w:id="151"/>
+      <w:bookmarkEnd w:id="156"/>
     </w:p>
     <w:p>
       <w:pPr>
@@ -18332,7 +18369,7 @@
           <w:szCs w:val="24"/>
         </w:rPr>
       </w:pPr>
-      <w:bookmarkStart w:id="152" w:name="_Hlk522460240"/>
+      <w:bookmarkStart w:id="157" w:name="_Hlk522460240"/>
       <w:r>
         <w:rPr>
           <w:rFonts w:cs="Arial"/>
@@ -18496,8 +18533,8 @@
           <w:lang w:val="en-GB"/>
         </w:rPr>
       </w:pPr>
-      <w:bookmarkStart w:id="153" w:name="_Toc37687266"/>
-      <w:bookmarkEnd w:id="152"/>
+      <w:bookmarkStart w:id="158" w:name="_Toc38007778"/>
+      <w:bookmarkEnd w:id="157"/>
       <w:r>
         <w:rPr>
           <w:lang w:val="en-GB"/>
@@ -18540,7 +18577,7 @@
         </w:rPr>
         <w:t xml:space="preserve"> files from source</w:t>
       </w:r>
-      <w:bookmarkEnd w:id="153"/>
+      <w:bookmarkEnd w:id="158"/>
     </w:p>
     <w:p>
       <w:pPr>
@@ -18549,7 +18586,7 @@
           <w:lang w:val="en-GB"/>
         </w:rPr>
       </w:pPr>
-      <w:bookmarkStart w:id="154" w:name="_Hlk522460256"/>
+      <w:bookmarkStart w:id="159" w:name="_Hlk522460256"/>
       <w:r>
         <w:rPr>
           <w:lang w:val="en-GB"/>
@@ -18578,12 +18615,13 @@
           <w:lang w:val="en-GB"/>
         </w:rPr>
       </w:pPr>
-      <w:bookmarkStart w:id="155" w:name="_Toc37687267"/>
-      <w:bookmarkEnd w:id="154"/>
+      <w:bookmarkStart w:id="160" w:name="_Toc38007779"/>
+      <w:bookmarkEnd w:id="159"/>
       <w:r>
         <w:rPr>
           <w:lang w:val="en-GB"/>
         </w:rPr>
+        <w:lastRenderedPageBreak/>
         <w:t>4</w:t>
       </w:r>
       <w:r>
@@ -18604,7 +18642,7 @@
         </w:rPr>
         <w:t>Unavailability of Data Collection &amp; Integration Layer</w:t>
       </w:r>
-      <w:bookmarkEnd w:id="155"/>
+      <w:bookmarkEnd w:id="160"/>
     </w:p>
     <w:p>
       <w:pPr>
@@ -18636,7 +18674,6 @@
         <w:pStyle w:val="NoSpacing"/>
       </w:pPr>
       <w:r>
-        <w:lastRenderedPageBreak/>
         <w:t xml:space="preserve">However, in case of capacity issues </w:t>
       </w:r>
       <w:r>
@@ -18670,7 +18707,7 @@
           <w:lang w:val="en-GB"/>
         </w:rPr>
       </w:pPr>
-      <w:bookmarkStart w:id="156" w:name="_Toc37687268"/>
+      <w:bookmarkStart w:id="161" w:name="_Toc38007780"/>
       <w:r>
         <w:rPr>
           <w:lang w:val="en-GB"/>
@@ -18695,7 +18732,7 @@
         </w:rPr>
         <w:t>Data Quality and Timeliness</w:t>
       </w:r>
-      <w:bookmarkEnd w:id="156"/>
+      <w:bookmarkEnd w:id="161"/>
       <w:r>
         <w:rPr>
           <w:lang w:val="en-GB"/>
@@ -18748,7 +18785,7 @@
           <w:lang w:val="en-GB"/>
         </w:rPr>
       </w:pPr>
-      <w:bookmarkStart w:id="157" w:name="_Toc37687269"/>
+      <w:bookmarkStart w:id="162" w:name="_Toc38007781"/>
       <w:r>
         <w:rPr>
           <w:lang w:val="en-GB"/>
@@ -18767,7 +18804,7 @@
         </w:rPr>
         <w:t>Exception Handling</w:t>
       </w:r>
-      <w:bookmarkEnd w:id="157"/>
+      <w:bookmarkEnd w:id="162"/>
     </w:p>
     <w:p>
       <w:pPr>
@@ -18776,11 +18813,11 @@
           <w:rFonts w:cs="Arial"/>
         </w:rPr>
       </w:pPr>
-      <w:bookmarkStart w:id="158" w:name="_Toc11172777"/>
-      <w:bookmarkStart w:id="159" w:name="_Toc11172778"/>
-      <w:bookmarkStart w:id="160" w:name="_Toc442867586"/>
-      <w:bookmarkEnd w:id="158"/>
-      <w:bookmarkEnd w:id="159"/>
+      <w:bookmarkStart w:id="163" w:name="_Toc11172777"/>
+      <w:bookmarkStart w:id="164" w:name="_Toc11172778"/>
+      <w:bookmarkStart w:id="165" w:name="_Toc442867586"/>
+      <w:bookmarkEnd w:id="163"/>
+      <w:bookmarkEnd w:id="164"/>
       <w:r>
         <w:rPr>
           <w:rFonts w:cs="Arial"/>
@@ -18798,7 +18835,7 @@
       <w:pPr>
         <w:spacing w:after="160" w:line="259" w:lineRule="auto"/>
       </w:pPr>
-      <w:bookmarkStart w:id="161" w:name="_Hlk17219504"/>
+      <w:bookmarkStart w:id="166" w:name="_Hlk17219504"/>
       <w:r>
         <w:t>All such files those are required to be reprocessed will be kept in the same source folder from where files are to be collected.</w:t>
       </w:r>
@@ -18831,7 +18868,7 @@
         <w:t>In case the file gets pushed with different name then notification via email / or on call will be sent so that the file can be considered for re-processing.</w:t>
       </w:r>
     </w:p>
-    <w:bookmarkEnd w:id="161"/>
+    <w:bookmarkEnd w:id="166"/>
     <w:p>
       <w:pPr>
         <w:pStyle w:val="ListParagraph"/>
@@ -18864,7 +18901,7 @@
           <w:lang w:val="en-GB"/>
         </w:rPr>
       </w:pPr>
-      <w:bookmarkStart w:id="162" w:name="_Toc37687270"/>
+      <w:bookmarkStart w:id="167" w:name="_Toc38007782"/>
       <w:r>
         <w:rPr>
           <w:rFonts w:cs="Arial"/>
@@ -18880,8 +18917,8 @@
         </w:rPr>
         <w:t>ppendix</w:t>
       </w:r>
-      <w:bookmarkEnd w:id="160"/>
-      <w:bookmarkEnd w:id="162"/>
+      <w:bookmarkEnd w:id="165"/>
+      <w:bookmarkEnd w:id="167"/>
     </w:p>
     <w:p>
       <w:pPr>
@@ -18907,24 +18944,26 @@
           <w:lang w:val="en-GB"/>
         </w:rPr>
       </w:pPr>
-      <w:bookmarkStart w:id="163" w:name="_Toc18518989"/>
-      <w:bookmarkStart w:id="164" w:name="_Toc18519028"/>
-      <w:bookmarkStart w:id="165" w:name="_Toc18593564"/>
-      <w:bookmarkStart w:id="166" w:name="_Toc25145729"/>
-      <w:bookmarkStart w:id="167" w:name="_Toc37607958"/>
-      <w:bookmarkStart w:id="168" w:name="_Toc37687136"/>
-      <w:bookmarkStart w:id="169" w:name="_Toc37687175"/>
-      <w:bookmarkStart w:id="170" w:name="_Toc37687271"/>
-      <w:bookmarkStart w:id="171" w:name="_Toc18503668"/>
+      <w:bookmarkStart w:id="168" w:name="_Toc18518989"/>
+      <w:bookmarkStart w:id="169" w:name="_Toc18519028"/>
+      <w:bookmarkStart w:id="170" w:name="_Toc18593564"/>
+      <w:bookmarkStart w:id="171" w:name="_Toc25145729"/>
+      <w:bookmarkStart w:id="172" w:name="_Toc37607958"/>
+      <w:bookmarkStart w:id="173" w:name="_Toc37687136"/>
+      <w:bookmarkStart w:id="174" w:name="_Toc37687175"/>
+      <w:bookmarkStart w:id="175" w:name="_Toc37687271"/>
+      <w:bookmarkStart w:id="176" w:name="_Toc18503668"/>
+      <w:bookmarkStart w:id="177" w:name="_Toc38007783"/>
       <w:bookmarkEnd w:id="2"/>
-      <w:bookmarkEnd w:id="163"/>
-      <w:bookmarkEnd w:id="164"/>
-      <w:bookmarkEnd w:id="165"/>
-      <w:bookmarkEnd w:id="166"/>
-      <w:bookmarkEnd w:id="167"/>
       <w:bookmarkEnd w:id="168"/>
       <w:bookmarkEnd w:id="169"/>
       <w:bookmarkEnd w:id="170"/>
+      <w:bookmarkEnd w:id="171"/>
+      <w:bookmarkEnd w:id="172"/>
+      <w:bookmarkEnd w:id="173"/>
+      <w:bookmarkEnd w:id="174"/>
+      <w:bookmarkEnd w:id="175"/>
+      <w:bookmarkEnd w:id="177"/>
     </w:p>
     <w:p>
       <w:pPr>
@@ -18950,22 +18989,24 @@
           <w:lang w:val="en-GB"/>
         </w:rPr>
       </w:pPr>
-      <w:bookmarkStart w:id="172" w:name="_Toc18518990"/>
-      <w:bookmarkStart w:id="173" w:name="_Toc18519029"/>
-      <w:bookmarkStart w:id="174" w:name="_Toc18593565"/>
-      <w:bookmarkStart w:id="175" w:name="_Toc25145730"/>
-      <w:bookmarkStart w:id="176" w:name="_Toc37607959"/>
-      <w:bookmarkStart w:id="177" w:name="_Toc37687137"/>
-      <w:bookmarkStart w:id="178" w:name="_Toc37687176"/>
-      <w:bookmarkStart w:id="179" w:name="_Toc37687272"/>
-      <w:bookmarkEnd w:id="172"/>
-      <w:bookmarkEnd w:id="173"/>
-      <w:bookmarkEnd w:id="174"/>
-      <w:bookmarkEnd w:id="175"/>
-      <w:bookmarkEnd w:id="176"/>
-      <w:bookmarkEnd w:id="177"/>
+      <w:bookmarkStart w:id="178" w:name="_Toc18518990"/>
+      <w:bookmarkStart w:id="179" w:name="_Toc18519029"/>
+      <w:bookmarkStart w:id="180" w:name="_Toc18593565"/>
+      <w:bookmarkStart w:id="181" w:name="_Toc25145730"/>
+      <w:bookmarkStart w:id="182" w:name="_Toc37607959"/>
+      <w:bookmarkStart w:id="183" w:name="_Toc37687137"/>
+      <w:bookmarkStart w:id="184" w:name="_Toc37687176"/>
+      <w:bookmarkStart w:id="185" w:name="_Toc37687272"/>
+      <w:bookmarkStart w:id="186" w:name="_Toc38007784"/>
       <w:bookmarkEnd w:id="178"/>
       <w:bookmarkEnd w:id="179"/>
+      <w:bookmarkEnd w:id="180"/>
+      <w:bookmarkEnd w:id="181"/>
+      <w:bookmarkEnd w:id="182"/>
+      <w:bookmarkEnd w:id="183"/>
+      <w:bookmarkEnd w:id="184"/>
+      <w:bookmarkEnd w:id="185"/>
+      <w:bookmarkEnd w:id="186"/>
     </w:p>
     <w:p>
       <w:pPr>
@@ -18991,22 +19032,24 @@
           <w:lang w:val="en-GB"/>
         </w:rPr>
       </w:pPr>
-      <w:bookmarkStart w:id="180" w:name="_Toc18518991"/>
-      <w:bookmarkStart w:id="181" w:name="_Toc18519030"/>
-      <w:bookmarkStart w:id="182" w:name="_Toc18593566"/>
-      <w:bookmarkStart w:id="183" w:name="_Toc25145731"/>
-      <w:bookmarkStart w:id="184" w:name="_Toc37607960"/>
-      <w:bookmarkStart w:id="185" w:name="_Toc37687138"/>
-      <w:bookmarkStart w:id="186" w:name="_Toc37687177"/>
-      <w:bookmarkStart w:id="187" w:name="_Toc37687273"/>
-      <w:bookmarkEnd w:id="180"/>
-      <w:bookmarkEnd w:id="181"/>
-      <w:bookmarkEnd w:id="182"/>
-      <w:bookmarkEnd w:id="183"/>
-      <w:bookmarkEnd w:id="184"/>
-      <w:bookmarkEnd w:id="185"/>
-      <w:bookmarkEnd w:id="186"/>
+      <w:bookmarkStart w:id="187" w:name="_Toc18518991"/>
+      <w:bookmarkStart w:id="188" w:name="_Toc18519030"/>
+      <w:bookmarkStart w:id="189" w:name="_Toc18593566"/>
+      <w:bookmarkStart w:id="190" w:name="_Toc25145731"/>
+      <w:bookmarkStart w:id="191" w:name="_Toc37607960"/>
+      <w:bookmarkStart w:id="192" w:name="_Toc37687138"/>
+      <w:bookmarkStart w:id="193" w:name="_Toc37687177"/>
+      <w:bookmarkStart w:id="194" w:name="_Toc37687273"/>
+      <w:bookmarkStart w:id="195" w:name="_Toc38007785"/>
       <w:bookmarkEnd w:id="187"/>
+      <w:bookmarkEnd w:id="188"/>
+      <w:bookmarkEnd w:id="189"/>
+      <w:bookmarkEnd w:id="190"/>
+      <w:bookmarkEnd w:id="191"/>
+      <w:bookmarkEnd w:id="192"/>
+      <w:bookmarkEnd w:id="193"/>
+      <w:bookmarkEnd w:id="194"/>
+      <w:bookmarkEnd w:id="195"/>
     </w:p>
     <w:p>
       <w:pPr>
@@ -19032,22 +19075,24 @@
           <w:lang w:val="en-GB"/>
         </w:rPr>
       </w:pPr>
-      <w:bookmarkStart w:id="188" w:name="_Toc18518992"/>
-      <w:bookmarkStart w:id="189" w:name="_Toc18519031"/>
-      <w:bookmarkStart w:id="190" w:name="_Toc18593567"/>
-      <w:bookmarkStart w:id="191" w:name="_Toc25145732"/>
-      <w:bookmarkStart w:id="192" w:name="_Toc37607961"/>
-      <w:bookmarkStart w:id="193" w:name="_Toc37687139"/>
-      <w:bookmarkStart w:id="194" w:name="_Toc37687178"/>
-      <w:bookmarkStart w:id="195" w:name="_Toc37687274"/>
-      <w:bookmarkEnd w:id="188"/>
-      <w:bookmarkEnd w:id="189"/>
-      <w:bookmarkEnd w:id="190"/>
-      <w:bookmarkEnd w:id="191"/>
-      <w:bookmarkEnd w:id="192"/>
-      <w:bookmarkEnd w:id="193"/>
-      <w:bookmarkEnd w:id="194"/>
-      <w:bookmarkEnd w:id="195"/>
+      <w:bookmarkStart w:id="196" w:name="_Toc18518992"/>
+      <w:bookmarkStart w:id="197" w:name="_Toc18519031"/>
+      <w:bookmarkStart w:id="198" w:name="_Toc18593567"/>
+      <w:bookmarkStart w:id="199" w:name="_Toc25145732"/>
+      <w:bookmarkStart w:id="200" w:name="_Toc37607961"/>
+      <w:bookmarkStart w:id="201" w:name="_Toc37687139"/>
+      <w:bookmarkStart w:id="202" w:name="_Toc37687178"/>
+      <w:bookmarkStart w:id="203" w:name="_Toc37687274"/>
+      <w:bookmarkStart w:id="204" w:name="_Toc38007786"/>
+      <w:bookmarkEnd w:id="196"/>
+      <w:bookmarkEnd w:id="197"/>
+      <w:bookmarkEnd w:id="198"/>
+      <w:bookmarkEnd w:id="199"/>
+      <w:bookmarkEnd w:id="200"/>
+      <w:bookmarkEnd w:id="201"/>
+      <w:bookmarkEnd w:id="202"/>
+      <w:bookmarkEnd w:id="203"/>
+      <w:bookmarkEnd w:id="204"/>
     </w:p>
     <w:p>
       <w:pPr>
@@ -19073,22 +19118,24 @@
           <w:lang w:val="en-GB"/>
         </w:rPr>
       </w:pPr>
-      <w:bookmarkStart w:id="196" w:name="_Toc18518993"/>
-      <w:bookmarkStart w:id="197" w:name="_Toc18519032"/>
-      <w:bookmarkStart w:id="198" w:name="_Toc18593568"/>
-      <w:bookmarkStart w:id="199" w:name="_Toc25145733"/>
-      <w:bookmarkStart w:id="200" w:name="_Toc37607962"/>
-      <w:bookmarkStart w:id="201" w:name="_Toc37687140"/>
-      <w:bookmarkStart w:id="202" w:name="_Toc37687179"/>
-      <w:bookmarkStart w:id="203" w:name="_Toc37687275"/>
-      <w:bookmarkEnd w:id="196"/>
-      <w:bookmarkEnd w:id="197"/>
-      <w:bookmarkEnd w:id="198"/>
-      <w:bookmarkEnd w:id="199"/>
-      <w:bookmarkEnd w:id="200"/>
-      <w:bookmarkEnd w:id="201"/>
-      <w:bookmarkEnd w:id="202"/>
-      <w:bookmarkEnd w:id="203"/>
+      <w:bookmarkStart w:id="205" w:name="_Toc18518993"/>
+      <w:bookmarkStart w:id="206" w:name="_Toc18519032"/>
+      <w:bookmarkStart w:id="207" w:name="_Toc18593568"/>
+      <w:bookmarkStart w:id="208" w:name="_Toc25145733"/>
+      <w:bookmarkStart w:id="209" w:name="_Toc37607962"/>
+      <w:bookmarkStart w:id="210" w:name="_Toc37687140"/>
+      <w:bookmarkStart w:id="211" w:name="_Toc37687179"/>
+      <w:bookmarkStart w:id="212" w:name="_Toc37687275"/>
+      <w:bookmarkStart w:id="213" w:name="_Toc38007787"/>
+      <w:bookmarkEnd w:id="205"/>
+      <w:bookmarkEnd w:id="206"/>
+      <w:bookmarkEnd w:id="207"/>
+      <w:bookmarkEnd w:id="208"/>
+      <w:bookmarkEnd w:id="209"/>
+      <w:bookmarkEnd w:id="210"/>
+      <w:bookmarkEnd w:id="211"/>
+      <w:bookmarkEnd w:id="212"/>
+      <w:bookmarkEnd w:id="213"/>
     </w:p>
     <w:p>
       <w:pPr>
@@ -19104,7 +19151,7 @@
           <w:lang w:val="en-GB"/>
         </w:rPr>
       </w:pPr>
-      <w:bookmarkStart w:id="204" w:name="_Toc37687276"/>
+      <w:bookmarkStart w:id="214" w:name="_Toc38007788"/>
       <w:r>
         <w:rPr>
           <w:sz w:val="24"/>
@@ -19113,8 +19160,8 @@
         </w:rPr>
         <w:t>Email Notification for missing file:</w:t>
       </w:r>
-      <w:bookmarkEnd w:id="171"/>
-      <w:bookmarkEnd w:id="204"/>
+      <w:bookmarkEnd w:id="176"/>
+      <w:bookmarkEnd w:id="214"/>
     </w:p>
     <w:p>
       <w:pPr>
@@ -19126,35 +19173,16 @@
     <w:p>
       <w:r>
         <w:object w:dxaOrig="4455" w:dyaOrig="810" w14:anchorId="1BC3430C">
-          <v:shapetype id="_x0000_t75" coordsize="21600,21600" o:spt="75" o:preferrelative="t" path="m@4@5l@4@11@9@11@9@5xe" filled="f" stroked="f">
-            <v:stroke joinstyle="miter"/>
-            <v:formulas>
-              <v:f eqn="if lineDrawn pixelLineWidth 0"/>
-              <v:f eqn="sum @0 1 0"/>
-              <v:f eqn="sum 0 0 @1"/>
-              <v:f eqn="prod @2 1 2"/>
-              <v:f eqn="prod @3 21600 pixelWidth"/>
-              <v:f eqn="prod @3 21600 pixelHeight"/>
-              <v:f eqn="sum @0 0 1"/>
-              <v:f eqn="prod @6 1 2"/>
-              <v:f eqn="prod @7 21600 pixelWidth"/>
-              <v:f eqn="sum @8 21600 0"/>
-              <v:f eqn="prod @7 21600 pixelHeight"/>
-              <v:f eqn="sum @10 21600 0"/>
-            </v:formulas>
-            <v:path o:extrusionok="f" gradientshapeok="t" o:connecttype="rect"/>
-            <o:lock v:ext="edit" aspectratio="t"/>
-          </v:shapetype>
           <v:shape id="_x0000_i1025" type="#_x0000_t75" style="width:2in;height:86.25pt" o:ole="">
-            <v:imagedata r:id="rId15" o:title=""/>
+            <v:imagedata r:id="rId17" o:title=""/>
           </v:shape>
-          <o:OLEObject Type="Embed" ProgID="Package" ShapeID="_x0000_i1025" DrawAspect="Content" ObjectID="_1648468385" r:id="rId16"/>
+          <o:OLEObject Type="Embed" ProgID="Package" ShapeID="_x0000_i1025" DrawAspect="Content" ObjectID="_1648620507" r:id="rId18"/>
         </w:object>
       </w:r>
     </w:p>
     <w:p/>
     <w:sectPr>
-      <w:footerReference w:type="default" r:id="rId17"/>
+      <w:footerReference w:type="default" r:id="rId19"/>
       <w:pgSz w:w="12240" w:h="15840"/>
       <w:pgMar w:top="720" w:right="720" w:bottom="720" w:left="720" w:header="720" w:footer="1627" w:gutter="0"/>
       <w:cols w:space="720"/>
@@ -19223,7 +19251,7 @@
           <w:rPr>
             <w:noProof/>
           </w:rPr>
-          <w:t>6</w:t>
+          <w:t>2</w:t>
         </w:r>
         <w:r>
           <w:rPr>
@@ -22842,20 +22870,6 @@
 </file>
 
 <file path=customXml/item1.xml><?xml version="1.0" encoding="utf-8"?>
-<p:properties xmlns:p="http://schemas.microsoft.com/office/2006/metadata/properties" xmlns:xsi="http://www.w3.org/2001/XMLSchema-instance" xmlns:pc="http://schemas.microsoft.com/office/infopath/2007/PartnerControls">
-  <documentManagement>
-    <SharedWithUsers xmlns="fb15ab9c-5ce3-4966-97a0-841ffe55082a">
-      <UserInfo>
-        <DisplayName/>
-        <AccountId xsi:nil="true"/>
-        <AccountType/>
-      </UserInfo>
-    </SharedWithUsers>
-  </documentManagement>
-</p:properties>
-</file>
-
-<file path=customXml/item2.xml><?xml version="1.0" encoding="utf-8"?>
 <ct:contentTypeSchema xmlns:ct="http://schemas.microsoft.com/office/2006/metadata/contentType" xmlns:ma="http://schemas.microsoft.com/office/2006/metadata/properties/metaAttributes" ct:_="" ma:_="" ma:contentTypeName="Document" ma:contentTypeID="0x0101000C723A6D629A244B9035064CEA29699F" ma:contentTypeVersion="8" ma:contentTypeDescription="Create a new document." ma:contentTypeScope="" ma:versionID="3199f52b359fa588cf2af50820580b5e">
   <xsd:schema xmlns:xsd="http://www.w3.org/2001/XMLSchema" xmlns:xs="http://www.w3.org/2001/XMLSchema" xmlns:p="http://schemas.microsoft.com/office/2006/metadata/properties" xmlns:ns2="5c6a5f84-dc80-404b-9608-a58c80d813cf" xmlns:ns3="fb15ab9c-5ce3-4966-97a0-841ffe55082a" targetNamespace="http://schemas.microsoft.com/office/2006/metadata/properties" ma:root="true" ma:fieldsID="7f625e172c57ebfaa8bae2ae26cd7a4e" ns2:_="" ns3:_="">
     <xsd:import namespace="5c6a5f84-dc80-404b-9608-a58c80d813cf"/>
@@ -23046,6 +23060,20 @@
 </ct:contentTypeSchema>
 </file>
 
+<file path=customXml/item2.xml><?xml version="1.0" encoding="utf-8"?>
+<p:properties xmlns:p="http://schemas.microsoft.com/office/2006/metadata/properties" xmlns:xsi="http://www.w3.org/2001/XMLSchema-instance" xmlns:pc="http://schemas.microsoft.com/office/infopath/2007/PartnerControls">
+  <documentManagement>
+    <SharedWithUsers xmlns="fb15ab9c-5ce3-4966-97a0-841ffe55082a">
+      <UserInfo>
+        <DisplayName/>
+        <AccountId xsi:nil="true"/>
+        <AccountType/>
+      </UserInfo>
+    </SharedWithUsers>
+  </documentManagement>
+</p:properties>
+</file>
+
 <file path=customXml/item3.xml><?xml version="1.0" encoding="utf-8"?>
 <?mso-contentType ?>
 <FormTemplates xmlns="http://schemas.microsoft.com/sharepoint/v3/contenttype/forms">
@@ -23060,16 +23088,6 @@
 </file>
 
 <file path=customXml/itemProps1.xml><?xml version="1.0" encoding="utf-8"?>
-<ds:datastoreItem xmlns:ds="http://schemas.openxmlformats.org/officeDocument/2006/customXml" ds:itemID="{BDF64FED-930C-4DEC-85B7-72651C3FD713}">
-  <ds:schemaRefs>
-    <ds:schemaRef ds:uri="http://schemas.microsoft.com/office/2006/metadata/properties"/>
-    <ds:schemaRef ds:uri="http://schemas.microsoft.com/office/infopath/2007/PartnerControls"/>
-    <ds:schemaRef ds:uri="fb15ab9c-5ce3-4966-97a0-841ffe55082a"/>
-  </ds:schemaRefs>
-</ds:datastoreItem>
-</file>
-
-<file path=customXml/itemProps2.xml><?xml version="1.0" encoding="utf-8"?>
 <ds:datastoreItem xmlns:ds="http://schemas.openxmlformats.org/officeDocument/2006/customXml" ds:itemID="{147E464B-6B90-4C06-B9DD-7C83CFE6F915}">
   <ds:schemaRefs>
     <ds:schemaRef ds:uri="http://schemas.microsoft.com/office/2006/metadata/contentType"/>
@@ -23088,6 +23106,16 @@
 </ds:datastoreItem>
 </file>
 
+<file path=customXml/itemProps2.xml><?xml version="1.0" encoding="utf-8"?>
+<ds:datastoreItem xmlns:ds="http://schemas.openxmlformats.org/officeDocument/2006/customXml" ds:itemID="{BDF64FED-930C-4DEC-85B7-72651C3FD713}">
+  <ds:schemaRefs>
+    <ds:schemaRef ds:uri="http://schemas.microsoft.com/office/2006/metadata/properties"/>
+    <ds:schemaRef ds:uri="http://schemas.microsoft.com/office/infopath/2007/PartnerControls"/>
+    <ds:schemaRef ds:uri="fb15ab9c-5ce3-4966-97a0-841ffe55082a"/>
+  </ds:schemaRefs>
+</ds:datastoreItem>
+</file>
+
 <file path=customXml/itemProps3.xml><?xml version="1.0" encoding="utf-8"?>
 <ds:datastoreItem xmlns:ds="http://schemas.openxmlformats.org/officeDocument/2006/customXml" ds:itemID="{1D9FF5A1-62C4-4472-B463-B2EA64474BE9}">
   <ds:schemaRefs>
@@ -23097,7 +23125,7 @@
 </file>
 
 <file path=customXml/itemProps4.xml><?xml version="1.0" encoding="utf-8"?>
-<ds:datastoreItem xmlns:ds="http://schemas.openxmlformats.org/officeDocument/2006/customXml" ds:itemID="{4251C80E-0E02-491F-A105-7AF031A76921}">
+<ds:datastoreItem xmlns:ds="http://schemas.openxmlformats.org/officeDocument/2006/customXml" ds:itemID="{86555EEE-5F0B-4D07-A6EF-9322868C8C2C}">
   <ds:schemaRefs>
     <ds:schemaRef ds:uri="http://schemas.openxmlformats.org/officeDocument/2006/bibliography"/>
   </ds:schemaRefs>

</xml_diff>